<commit_message>
Add Berry and Hall (to be tested)
</commit_message>
<xml_diff>
--- a/doc/UserGuide.docx
+++ b/doc/UserGuide.docx
@@ -50,6 +50,32 @@
         <w:t>6/19/2023</w:t>
       </w:r>
     </w:p>
+    <w:p>
+      <w:pPr>
+        <w:jc w:val="center"/>
+        <w:rPr>
+          <w:rFonts w:hint="eastAsia"/>
+        </w:rPr>
+      </w:pPr>
+      <w:r>
+        <w:rPr>
+          <w:rFonts w:hint="eastAsia"/>
+        </w:rPr>
+        <w:t>1</w:t>
+      </w:r>
+      <w:r>
+        <w:t>2</w:t>
+      </w:r>
+      <w:r>
+        <w:rPr>
+          <w:rFonts w:hint="eastAsia"/>
+        </w:rPr>
+        <w:t>/</w:t>
+      </w:r>
+      <w:r>
+        <w:t>10/2023</w:t>
+      </w:r>
+    </w:p>
     <w:p/>
     <w:p>
       <w:r>
@@ -99,8 +125,13 @@
     <w:p/>
     <w:p/>
     <w:p/>
-    <w:p/>
-    <w:p/>
+    <w:p>
+      <w:pPr>
+        <w:rPr>
+          <w:rFonts w:hint="eastAsia"/>
+        </w:rPr>
+      </w:pPr>
+    </w:p>
     <w:p>
       <w:pPr>
         <w:pStyle w:val="a9"/>
@@ -426,544 +457,349 @@
         <w:t xml:space="preserve">Orbital name can be </w:t>
       </w:r>
       <w:r>
-        <w:t>1</w:t>
-      </w:r>
-      <w:r>
-        <w:t xml:space="preserve">S, </w:t>
-      </w:r>
-      <w:r>
-        <w:t>2</w:t>
-      </w:r>
-      <w:r>
-        <w:t xml:space="preserve">S, </w:t>
-      </w:r>
-      <w:r>
-        <w:t>2</w:t>
-      </w:r>
-      <w:r>
-        <w:t xml:space="preserve">P, </w:t>
-      </w:r>
-      <w:r>
-        <w:t>3</w:t>
-      </w:r>
-      <w:r>
-        <w:t xml:space="preserve">S, </w:t>
-      </w:r>
-      <w:r>
-        <w:t>3</w:t>
-      </w:r>
-      <w:r>
-        <w:t xml:space="preserve">P, </w:t>
-      </w:r>
-      <w:r>
-        <w:t>3</w:t>
-      </w:r>
-      <w:r>
-        <w:t>D,</w:t>
+        <w:t>1S, 2S, 2P, 3S, 3P, 3D,</w:t>
       </w:r>
       <w:r>
         <w:t xml:space="preserve"> </w:t>
       </w:r>
       <w:r>
+        <w:t>4S, 4P, 4D, 4F</w:t>
+      </w:r>
+      <w:r>
+        <w:rPr>
+          <w:rFonts w:hint="eastAsia"/>
+        </w:rPr>
+        <w:t>,</w:t>
+      </w:r>
+      <w:r>
+        <w:t xml:space="preserve"> </w:t>
+      </w:r>
+      <w:r>
+        <w:t>5S, 5P, 5D, 5F</w:t>
+      </w:r>
+      <w:r>
+        <w:rPr>
+          <w:rFonts w:hint="eastAsia"/>
+        </w:rPr>
+        <w:t>,</w:t>
+      </w:r>
+      <w:r>
+        <w:t xml:space="preserve"> </w:t>
+      </w:r>
+      <w:r>
+        <w:t>6S, 6P, 6D, 6F</w:t>
+      </w:r>
+      <w:r>
+        <w:rPr>
+          <w:rFonts w:hint="eastAsia"/>
+        </w:rPr>
+        <w:t>,</w:t>
+      </w:r>
+      <w:r>
+        <w:t xml:space="preserve"> </w:t>
+      </w:r>
+      <w:r>
+        <w:t xml:space="preserve">7S, 7P, 7D, 7F and </w:t>
+      </w:r>
+      <w:r>
+        <w:t>1s, 2s, 2px, 2py, 2pz,</w:t>
+      </w:r>
+      <w:r>
+        <w:t xml:space="preserve"> </w:t>
+      </w:r>
+      <w:r>
+        <w:t xml:space="preserve">3s, 3px, 3py, 3pz, 3dxy, 3dyz, 3dzx, 3dx2-y2, 3dz2, </w:t>
+      </w:r>
+      <w:r>
         <w:t>4</w:t>
       </w:r>
       <w:r>
-        <w:t xml:space="preserve">S, </w:t>
+        <w:t xml:space="preserve">s, </w:t>
       </w:r>
       <w:r>
         <w:t>4</w:t>
       </w:r>
       <w:r>
-        <w:t xml:space="preserve">P, </w:t>
+        <w:t xml:space="preserve">px, </w:t>
       </w:r>
       <w:r>
         <w:t>4</w:t>
       </w:r>
       <w:r>
-        <w:t xml:space="preserve">D, </w:t>
+        <w:t xml:space="preserve">py, </w:t>
       </w:r>
       <w:r>
         <w:t>4</w:t>
       </w:r>
       <w:r>
-        <w:t>F</w:t>
-      </w:r>
-      <w:r>
-        <w:rPr>
-          <w:rFonts w:hint="eastAsia"/>
-        </w:rPr>
-        <w:t>,</w:t>
-      </w:r>
-      <w:r>
-        <w:t xml:space="preserve"> </w:t>
+        <w:t xml:space="preserve">pz, </w:t>
+      </w:r>
+      <w:r>
+        <w:t>4</w:t>
+      </w:r>
+      <w:r>
+        <w:t xml:space="preserve">dxy, </w:t>
+      </w:r>
+      <w:r>
+        <w:t>4</w:t>
+      </w:r>
+      <w:r>
+        <w:t xml:space="preserve">dyz, </w:t>
+      </w:r>
+      <w:r>
+        <w:t>4</w:t>
+      </w:r>
+      <w:r>
+        <w:t xml:space="preserve">dzx, </w:t>
+      </w:r>
+      <w:r>
+        <w:t>4</w:t>
+      </w:r>
+      <w:r>
+        <w:t xml:space="preserve">dx2-y2, </w:t>
+      </w:r>
+      <w:r>
+        <w:t>4</w:t>
+      </w:r>
+      <w:r>
+        <w:t xml:space="preserve">dz2, </w:t>
+      </w:r>
+      <w:r>
+        <w:t>4</w:t>
+      </w:r>
+      <w:r>
+        <w:t xml:space="preserve">fz3, </w:t>
+      </w:r>
+      <w:r>
+        <w:t>4</w:t>
+      </w:r>
+      <w:r>
+        <w:t xml:space="preserve">fxz2, </w:t>
+      </w:r>
+      <w:r>
+        <w:t>4</w:t>
+      </w:r>
+      <w:r>
+        <w:t xml:space="preserve">fyz2, </w:t>
+      </w:r>
+      <w:r>
+        <w:t>4</w:t>
+      </w:r>
+      <w:r>
+        <w:t xml:space="preserve">fxyz, </w:t>
+      </w:r>
+      <w:r>
+        <w:t>4</w:t>
+      </w:r>
+      <w:r>
+        <w:t xml:space="preserve">fz(x2-y2), </w:t>
+      </w:r>
+      <w:r>
+        <w:t>4</w:t>
+      </w:r>
+      <w:r>
+        <w:t xml:space="preserve">fx(x2-3y2), </w:t>
+      </w:r>
+      <w:r>
+        <w:t>4</w:t>
+      </w:r>
+      <w:r>
+        <w:t>fy(3x2-y2)</w:t>
+      </w:r>
+      <w:r>
+        <w:t xml:space="preserve">, </w:t>
       </w:r>
       <w:r>
         <w:t>5</w:t>
       </w:r>
       <w:r>
-        <w:t xml:space="preserve">S, </w:t>
+        <w:t xml:space="preserve">s, </w:t>
       </w:r>
       <w:r>
         <w:t>5</w:t>
       </w:r>
       <w:r>
-        <w:t xml:space="preserve">P, </w:t>
+        <w:t xml:space="preserve">px, </w:t>
       </w:r>
       <w:r>
         <w:t>5</w:t>
       </w:r>
       <w:r>
-        <w:t xml:space="preserve">D, </w:t>
+        <w:t xml:space="preserve">py, </w:t>
       </w:r>
       <w:r>
         <w:t>5</w:t>
       </w:r>
       <w:r>
-        <w:t>F</w:t>
-      </w:r>
-      <w:r>
-        <w:rPr>
-          <w:rFonts w:hint="eastAsia"/>
-        </w:rPr>
-        <w:t>,</w:t>
-      </w:r>
-      <w:r>
-        <w:t xml:space="preserve"> </w:t>
+        <w:t xml:space="preserve">pz, </w:t>
+      </w:r>
+      <w:r>
+        <w:t>5</w:t>
+      </w:r>
+      <w:r>
+        <w:t>dxy,</w:t>
+      </w:r>
+      <w:r>
+        <w:t xml:space="preserve"> 5</w:t>
+      </w:r>
+      <w:r>
+        <w:t xml:space="preserve">dyz, </w:t>
+      </w:r>
+      <w:r>
+        <w:t>5</w:t>
+      </w:r>
+      <w:r>
+        <w:t xml:space="preserve">dzx, </w:t>
+      </w:r>
+      <w:r>
+        <w:t>5</w:t>
+      </w:r>
+      <w:r>
+        <w:t xml:space="preserve">dx2-y2, </w:t>
+      </w:r>
+      <w:r>
+        <w:t>5</w:t>
+      </w:r>
+      <w:r>
+        <w:t xml:space="preserve">dz2, </w:t>
+      </w:r>
+      <w:r>
+        <w:t>5</w:t>
+      </w:r>
+      <w:r>
+        <w:t xml:space="preserve">fz3, </w:t>
+      </w:r>
+      <w:r>
+        <w:t>5</w:t>
+      </w:r>
+      <w:r>
+        <w:t xml:space="preserve">fxz2, </w:t>
+      </w:r>
+      <w:r>
+        <w:t>5</w:t>
+      </w:r>
+      <w:r>
+        <w:t xml:space="preserve">fyz2, </w:t>
+      </w:r>
+      <w:r>
+        <w:t>5</w:t>
+      </w:r>
+      <w:r>
+        <w:t xml:space="preserve">fxyz, </w:t>
+      </w:r>
+      <w:r>
+        <w:t>5</w:t>
+      </w:r>
+      <w:r>
+        <w:t xml:space="preserve">fz(x2-y2), </w:t>
+      </w:r>
+      <w:r>
+        <w:t>5</w:t>
+      </w:r>
+      <w:r>
+        <w:t xml:space="preserve">fx(x2-3y2), </w:t>
+      </w:r>
+      <w:r>
+        <w:t>5</w:t>
+      </w:r>
+      <w:r>
+        <w:t xml:space="preserve">fy(3x2-y2), </w:t>
       </w:r>
       <w:r>
         <w:t>6</w:t>
       </w:r>
       <w:r>
-        <w:t xml:space="preserve">S, </w:t>
+        <w:t xml:space="preserve">s, </w:t>
       </w:r>
       <w:r>
         <w:t>6</w:t>
       </w:r>
       <w:r>
-        <w:t xml:space="preserve">P, </w:t>
+        <w:t xml:space="preserve">px, </w:t>
       </w:r>
       <w:r>
         <w:t>6</w:t>
       </w:r>
       <w:r>
-        <w:t xml:space="preserve">D, </w:t>
+        <w:t xml:space="preserve">py, </w:t>
       </w:r>
       <w:r>
         <w:t>6</w:t>
       </w:r>
       <w:r>
-        <w:t>F</w:t>
-      </w:r>
-      <w:r>
-        <w:rPr>
-          <w:rFonts w:hint="eastAsia"/>
-        </w:rPr>
-        <w:t>,</w:t>
-      </w:r>
-      <w:r>
-        <w:t xml:space="preserve"> </w:t>
-      </w:r>
-      <w:r>
-        <w:t>7</w:t>
-      </w:r>
-      <w:r>
-        <w:t xml:space="preserve">S, </w:t>
-      </w:r>
-      <w:r>
-        <w:t>7</w:t>
-      </w:r>
-      <w:r>
-        <w:t xml:space="preserve">P, </w:t>
-      </w:r>
-      <w:r>
-        <w:t>7</w:t>
-      </w:r>
-      <w:r>
-        <w:t xml:space="preserve">D, </w:t>
-      </w:r>
-      <w:r>
-        <w:t>7</w:t>
-      </w:r>
-      <w:r>
-        <w:t>F</w:t>
-      </w:r>
-      <w:r>
-        <w:t xml:space="preserve"> and </w:t>
-      </w:r>
-      <w:r>
-        <w:t>1s, 2s, 2</w:t>
-      </w:r>
-      <w:r>
-        <w:t xml:space="preserve">px, </w:t>
-      </w:r>
-      <w:r>
-        <w:t>2</w:t>
-      </w:r>
-      <w:r>
-        <w:t xml:space="preserve">py, </w:t>
-      </w:r>
-      <w:r>
-        <w:t>2</w:t>
-      </w:r>
-      <w:r>
-        <w:t>pz,</w:t>
-      </w:r>
-      <w:r>
-        <w:t xml:space="preserve"> </w:t>
-      </w:r>
-      <w:r>
-        <w:t>3</w:t>
-      </w:r>
-      <w:r>
-        <w:t xml:space="preserve">s, </w:t>
-      </w:r>
-      <w:r>
-        <w:t>3</w:t>
-      </w:r>
-      <w:r>
-        <w:t xml:space="preserve">px, </w:t>
-      </w:r>
-      <w:r>
-        <w:t>3</w:t>
-      </w:r>
-      <w:r>
-        <w:t xml:space="preserve">py, </w:t>
-      </w:r>
-      <w:r>
-        <w:t>3</w:t>
-      </w:r>
-      <w:r>
         <w:t xml:space="preserve">pz, </w:t>
       </w:r>
       <w:r>
-        <w:t>3</w:t>
+        <w:t>6</w:t>
       </w:r>
       <w:r>
         <w:t xml:space="preserve">dxy, </w:t>
       </w:r>
       <w:r>
-        <w:t>3</w:t>
+        <w:t>6</w:t>
       </w:r>
       <w:r>
         <w:t xml:space="preserve">dyz, </w:t>
       </w:r>
       <w:r>
-        <w:t>3</w:t>
+        <w:t>6</w:t>
       </w:r>
       <w:r>
         <w:t xml:space="preserve">dzx, </w:t>
       </w:r>
       <w:r>
-        <w:t>3</w:t>
+        <w:t>6</w:t>
       </w:r>
       <w:r>
         <w:t xml:space="preserve">dx2-y2, </w:t>
       </w:r>
       <w:r>
-        <w:t>3</w:t>
-      </w:r>
-      <w:r>
-        <w:t>dz2,</w:t>
-      </w:r>
-      <w:r>
-        <w:t xml:space="preserve"> </w:t>
-      </w:r>
-      <w:r>
-        <w:t>4</w:t>
-      </w:r>
-      <w:r>
-        <w:t xml:space="preserve">s, </w:t>
-      </w:r>
-      <w:r>
-        <w:t>4</w:t>
-      </w:r>
-      <w:r>
-        <w:t xml:space="preserve">px, </w:t>
-      </w:r>
-      <w:r>
-        <w:t>4</w:t>
-      </w:r>
-      <w:r>
-        <w:t xml:space="preserve">py, </w:t>
-      </w:r>
-      <w:r>
-        <w:t>4</w:t>
-      </w:r>
-      <w:r>
-        <w:t xml:space="preserve">pz, </w:t>
-      </w:r>
-      <w:r>
-        <w:t>4</w:t>
-      </w:r>
-      <w:r>
-        <w:t xml:space="preserve">dxy, </w:t>
-      </w:r>
-      <w:r>
-        <w:t>4</w:t>
-      </w:r>
-      <w:r>
-        <w:t xml:space="preserve">dyz, </w:t>
-      </w:r>
-      <w:r>
-        <w:t>4</w:t>
-      </w:r>
-      <w:r>
-        <w:t xml:space="preserve">dzx, </w:t>
-      </w:r>
-      <w:r>
-        <w:t>4</w:t>
-      </w:r>
-      <w:r>
-        <w:t xml:space="preserve">dx2-y2, </w:t>
-      </w:r>
-      <w:r>
-        <w:t>4</w:t>
+        <w:t>6</w:t>
       </w:r>
       <w:r>
         <w:t xml:space="preserve">dz2, </w:t>
       </w:r>
       <w:r>
-        <w:t>4</w:t>
+        <w:t>6</w:t>
       </w:r>
       <w:r>
         <w:t xml:space="preserve">fz3, </w:t>
       </w:r>
       <w:r>
-        <w:t>4</w:t>
+        <w:t>6</w:t>
       </w:r>
       <w:r>
         <w:t xml:space="preserve">fxz2, </w:t>
       </w:r>
       <w:r>
-        <w:t>4</w:t>
+        <w:t>6</w:t>
       </w:r>
       <w:r>
         <w:t xml:space="preserve">fyz2, </w:t>
       </w:r>
       <w:r>
-        <w:t>4</w:t>
+        <w:t>6</w:t>
       </w:r>
       <w:r>
         <w:t xml:space="preserve">fxyz, </w:t>
       </w:r>
       <w:r>
-        <w:t>4</w:t>
+        <w:t>6</w:t>
       </w:r>
       <w:r>
         <w:t xml:space="preserve">fz(x2-y2), </w:t>
       </w:r>
       <w:r>
-        <w:t>4</w:t>
+        <w:t>6</w:t>
       </w:r>
       <w:r>
         <w:t xml:space="preserve">fx(x2-3y2), </w:t>
       </w:r>
       <w:r>
-        <w:t>4</w:t>
-      </w:r>
-      <w:r>
-        <w:t>fy(3x2-y2)</w:t>
-      </w:r>
-      <w:r>
-        <w:t xml:space="preserve">, </w:t>
-      </w:r>
-      <w:r>
-        <w:t>5</w:t>
-      </w:r>
-      <w:r>
-        <w:t xml:space="preserve">s, </w:t>
-      </w:r>
-      <w:r>
-        <w:t>5</w:t>
-      </w:r>
-      <w:r>
-        <w:t xml:space="preserve">px, </w:t>
-      </w:r>
-      <w:r>
-        <w:t>5</w:t>
-      </w:r>
-      <w:r>
-        <w:t xml:space="preserve">py, </w:t>
-      </w:r>
-      <w:r>
-        <w:t>5</w:t>
-      </w:r>
-      <w:r>
-        <w:t xml:space="preserve">pz, </w:t>
-      </w:r>
-      <w:r>
-        <w:t>5</w:t>
-      </w:r>
-      <w:r>
-        <w:t>dxy,</w:t>
-      </w:r>
-      <w:r>
-        <w:t xml:space="preserve"> 5</w:t>
-      </w:r>
-      <w:r>
-        <w:t xml:space="preserve">dyz, </w:t>
-      </w:r>
-      <w:r>
-        <w:t>5</w:t>
-      </w:r>
-      <w:r>
-        <w:t xml:space="preserve">dzx, </w:t>
-      </w:r>
-      <w:r>
-        <w:t>5</w:t>
-      </w:r>
-      <w:r>
-        <w:t xml:space="preserve">dx2-y2, </w:t>
-      </w:r>
-      <w:r>
-        <w:t>5</w:t>
-      </w:r>
-      <w:r>
-        <w:t xml:space="preserve">dz2, </w:t>
-      </w:r>
-      <w:r>
-        <w:t>5</w:t>
-      </w:r>
-      <w:r>
-        <w:t xml:space="preserve">fz3, </w:t>
-      </w:r>
-      <w:r>
-        <w:t>5</w:t>
-      </w:r>
-      <w:r>
-        <w:t xml:space="preserve">fxz2, </w:t>
-      </w:r>
-      <w:r>
-        <w:t>5</w:t>
-      </w:r>
-      <w:r>
-        <w:t xml:space="preserve">fyz2, </w:t>
-      </w:r>
-      <w:r>
-        <w:t>5</w:t>
-      </w:r>
-      <w:r>
-        <w:t xml:space="preserve">fxyz, </w:t>
-      </w:r>
-      <w:r>
-        <w:t>5</w:t>
-      </w:r>
-      <w:r>
-        <w:t xml:space="preserve">fz(x2-y2), </w:t>
-      </w:r>
-      <w:r>
-        <w:t>5</w:t>
-      </w:r>
-      <w:r>
-        <w:t xml:space="preserve">fx(x2-3y2), </w:t>
-      </w:r>
-      <w:r>
-        <w:t>5</w:t>
-      </w:r>
-      <w:r>
-        <w:t>fy(3x2-y2)</w:t>
-      </w:r>
-      <w:r>
-        <w:t xml:space="preserve">, </w:t>
-      </w:r>
-      <w:r>
         <w:t>6</w:t>
       </w:r>
       <w:r>
-        <w:t xml:space="preserve">s, </w:t>
-      </w:r>
-      <w:r>
-        <w:t>6</w:t>
-      </w:r>
-      <w:r>
-        <w:t xml:space="preserve">px, </w:t>
-      </w:r>
-      <w:r>
-        <w:t>6</w:t>
-      </w:r>
-      <w:r>
-        <w:t xml:space="preserve">py, </w:t>
-      </w:r>
-      <w:r>
-        <w:t>6</w:t>
-      </w:r>
-      <w:r>
-        <w:t xml:space="preserve">pz, </w:t>
-      </w:r>
-      <w:r>
-        <w:t>6</w:t>
-      </w:r>
-      <w:r>
-        <w:t xml:space="preserve">dxy, </w:t>
-      </w:r>
-      <w:r>
-        <w:t>6</w:t>
-      </w:r>
-      <w:r>
-        <w:t xml:space="preserve">dyz, </w:t>
-      </w:r>
-      <w:r>
-        <w:t>6</w:t>
-      </w:r>
-      <w:r>
-        <w:t xml:space="preserve">dzx, </w:t>
-      </w:r>
-      <w:r>
-        <w:t>6</w:t>
-      </w:r>
-      <w:r>
-        <w:t xml:space="preserve">dx2-y2, </w:t>
-      </w:r>
-      <w:r>
-        <w:t>6</w:t>
-      </w:r>
-      <w:r>
-        <w:t xml:space="preserve">dz2, </w:t>
-      </w:r>
-      <w:r>
-        <w:t>6</w:t>
-      </w:r>
-      <w:r>
-        <w:t xml:space="preserve">fz3, </w:t>
-      </w:r>
-      <w:r>
-        <w:t>6</w:t>
-      </w:r>
-      <w:r>
-        <w:t xml:space="preserve">fxz2, </w:t>
-      </w:r>
-      <w:r>
-        <w:t>6</w:t>
-      </w:r>
-      <w:r>
-        <w:t xml:space="preserve">fyz2, </w:t>
-      </w:r>
-      <w:r>
-        <w:t>6</w:t>
-      </w:r>
-      <w:r>
-        <w:t xml:space="preserve">fxyz, </w:t>
-      </w:r>
-      <w:r>
-        <w:t>6</w:t>
-      </w:r>
-      <w:r>
-        <w:t xml:space="preserve">fz(x2-y2), </w:t>
-      </w:r>
-      <w:r>
-        <w:t>6</w:t>
-      </w:r>
-      <w:r>
-        <w:t xml:space="preserve">fx(x2-3y2), </w:t>
-      </w:r>
-      <w:r>
-        <w:t>6</w:t>
-      </w:r>
-      <w:r>
-        <w:t>fy(3x2-y2)</w:t>
-      </w:r>
-      <w:r>
-        <w:t xml:space="preserve">, </w:t>
+        <w:t xml:space="preserve">fy(3x2-y2), </w:t>
       </w:r>
       <w:r>
         <w:t>7</w:t>
@@ -1088,7 +924,15 @@
         <w:t xml:space="preserve"> </w:t>
       </w:r>
       <w:r>
-        <w:t xml:space="preserve">S, P, D, F and </w:t>
+        <w:t xml:space="preserve">S, P, D, </w:t>
+      </w:r>
+      <w:proofErr w:type="gramStart"/>
+      <w:r>
+        <w:t>F</w:t>
+      </w:r>
+      <w:proofErr w:type="gramEnd"/>
+      <w:r>
+        <w:t xml:space="preserve"> and </w:t>
       </w:r>
       <w:r>
         <w:t xml:space="preserve">s, </w:t>
@@ -1227,13 +1071,8 @@
       </w:r>
       <w:proofErr w:type="spellEnd"/>
       <w:r>
-        <w:t xml:space="preserve"> </w:t>
-      </w:r>
-      <w:proofErr w:type="spellStart"/>
-      <w:r>
-        <w:t>N</w:t>
-      </w:r>
-      <w:proofErr w:type="spellEnd"/>
+        <w:t xml:space="preserve"> N</w:t>
+      </w:r>
       <w:r>
         <w:t xml:space="preserve"> for 3D. </w:t>
       </w:r>
@@ -1630,13 +1469,6 @@
     <w:p/>
     <w:p/>
     <w:p/>
-    <w:p/>
-    <w:p/>
-    <w:p/>
-    <w:p/>
-    <w:p/>
-    <w:p/>
-    <w:p/>
     <w:p>
       <w:pPr>
         <w:pStyle w:val="a9"/>
@@ -1651,6 +1483,7 @@
         <w:rPr>
           <w:rFonts w:hint="eastAsia"/>
         </w:rPr>
+        <w:lastRenderedPageBreak/>
         <w:t>Hop</w:t>
       </w:r>
       <w:r>
@@ -2013,8 +1846,13 @@
     <w:p/>
     <w:p/>
     <w:p/>
-    <w:p/>
-    <w:p/>
+    <w:p>
+      <w:pPr>
+        <w:rPr>
+          <w:rFonts w:hint="eastAsia"/>
+        </w:rPr>
+      </w:pPr>
+    </w:p>
     <w:p>
       <w:pPr>
         <w:pStyle w:val="a9"/>
@@ -2029,6 +1867,7 @@
         <w:rPr>
           <w:rFonts w:hint="eastAsia"/>
         </w:rPr>
+        <w:lastRenderedPageBreak/>
         <w:t>K</w:t>
       </w:r>
       <w:r>
@@ -2518,48 +2357,71 @@
     </w:p>
     <w:p>
       <w:r>
+        <w:t>Line</w:t>
+      </w:r>
+    </w:p>
+    <w:p>
+      <w:r>
+        <w:t>100</w:t>
+      </w:r>
+    </w:p>
+    <w:p>
+      <w:r>
+        <w:t xml:space="preserve"> 0.50000000    -0.86602540     0.00000000</w:t>
+      </w:r>
+    </w:p>
+    <w:p>
+      <w:r>
+        <w:t xml:space="preserve"> 0.50000000     0.86602540     0.00000000</w:t>
+      </w:r>
+    </w:p>
+    <w:p>
+      <w:r>
+        <w:t xml:space="preserve"> 0.00000000     0.00000000     1.00000000</w:t>
+      </w:r>
+    </w:p>
+    <w:p>
+      <w:proofErr w:type="gramStart"/>
+      <w:r>
+        <w:t>0.0000  0.0000</w:t>
+      </w:r>
+      <w:proofErr w:type="gramEnd"/>
+      <w:r>
+        <w:t xml:space="preserve">  0.0000 ${\Gamma}$</w:t>
+      </w:r>
+    </w:p>
+    <w:p>
+      <w:proofErr w:type="gramStart"/>
+      <w:r>
+        <w:t>0.0000  0.5000</w:t>
+      </w:r>
+      <w:proofErr w:type="gramEnd"/>
+      <w:r>
+        <w:t xml:space="preserve">  0.0000 M</w:t>
+      </w:r>
+    </w:p>
+    <w:p>
+      <w:r>
+        <w:t>-0.</w:t>
+      </w:r>
+      <w:proofErr w:type="gramStart"/>
+      <w:r>
+        <w:t>3333  0.6667</w:t>
+      </w:r>
+      <w:proofErr w:type="gramEnd"/>
+      <w:r>
+        <w:t xml:space="preserve">  0.0000 K</w:t>
+      </w:r>
+    </w:p>
+    <w:p>
+      <w:proofErr w:type="gramStart"/>
+      <w:r>
         <w:lastRenderedPageBreak/>
-        <w:t>Line</w:t>
-      </w:r>
-    </w:p>
-    <w:p>
-      <w:r>
-        <w:t>100</w:t>
-      </w:r>
-    </w:p>
-    <w:p>
-      <w:r>
-        <w:t xml:space="preserve"> 0.50000000    -0.86602540     0.00000000</w:t>
-      </w:r>
-    </w:p>
-    <w:p>
-      <w:r>
-        <w:t xml:space="preserve"> 0.50000000     0.86602540     0.00000000</w:t>
-      </w:r>
-    </w:p>
-    <w:p>
-      <w:r>
-        <w:t xml:space="preserve"> 0.00000000     0.00000000     1.00000000</w:t>
-      </w:r>
-    </w:p>
-    <w:p>
-      <w:r>
-        <w:t>0.0000  0.0000  0.0000 ${\Gamma}$</w:t>
-      </w:r>
-    </w:p>
-    <w:p>
-      <w:r>
-        <w:t>0.0000  0.5000  0.0000 M</w:t>
-      </w:r>
-    </w:p>
-    <w:p>
-      <w:r>
-        <w:t>-0.3333  0.6667  0.0000 K</w:t>
-      </w:r>
-    </w:p>
-    <w:p>
-      <w:r>
-        <w:t>0.0000  0.0000  0.0000 ${\Gamma}$</w:t>
+        <w:t>0.0000  0.0000</w:t>
+      </w:r>
+      <w:proofErr w:type="gramEnd"/>
+      <w:r>
+        <w:t xml:space="preserve">  0.0000 ${\Gamma}$</w:t>
       </w:r>
     </w:p>
     <w:p/>
@@ -2659,6 +2521,7 @@
       <w:pPr>
         <w:ind w:firstLineChars="50" w:firstLine="105"/>
       </w:pPr>
+      <w:proofErr w:type="gramStart"/>
       <w:r>
         <w:rPr>
           <w:rFonts w:hint="eastAsia"/>
@@ -2666,13 +2529,18 @@
         <w:t>0</w:t>
       </w:r>
       <w:r>
-        <w:t>.0000  0.0000  0.0000</w:t>
+        <w:t>.0000  0.0000</w:t>
+      </w:r>
+      <w:proofErr w:type="gramEnd"/>
+      <w:r>
+        <w:t xml:space="preserve">  0.0000</w:t>
       </w:r>
     </w:p>
     <w:p>
       <w:pPr>
         <w:ind w:firstLineChars="50" w:firstLine="105"/>
       </w:pPr>
+      <w:proofErr w:type="gramStart"/>
       <w:r>
         <w:rPr>
           <w:rFonts w:hint="eastAsia"/>
@@ -2680,7 +2548,11 @@
         <w:t>0</w:t>
       </w:r>
       <w:r>
-        <w:t>.0000  0.5000  0.0000</w:t>
+        <w:t>.0000  0.5000</w:t>
+      </w:r>
+      <w:proofErr w:type="gramEnd"/>
+      <w:r>
+        <w:t xml:space="preserve">  0.0000</w:t>
       </w:r>
     </w:p>
     <w:p>
@@ -2691,13 +2563,22 @@
         <w:t>-</w:t>
       </w:r>
       <w:r>
-        <w:t>0.3333  0.6667  0.0000</w:t>
+        <w:t>0.</w:t>
+      </w:r>
+      <w:proofErr w:type="gramStart"/>
+      <w:r>
+        <w:t>3333  0.6667</w:t>
+      </w:r>
+      <w:proofErr w:type="gramEnd"/>
+      <w:r>
+        <w:t xml:space="preserve">  0.0000</w:t>
       </w:r>
     </w:p>
     <w:p>
       <w:pPr>
         <w:ind w:firstLineChars="50" w:firstLine="105"/>
       </w:pPr>
+      <w:proofErr w:type="gramStart"/>
       <w:r>
         <w:rPr>
           <w:rFonts w:hint="eastAsia"/>
@@ -2705,10 +2586,223 @@
         <w:t>0</w:t>
       </w:r>
       <w:r>
-        <w:t>.0000  0.0000  0.0000</w:t>
-      </w:r>
-    </w:p>
-    <w:p/>
+        <w:t>.0000  0.0000</w:t>
+      </w:r>
+      <w:proofErr w:type="gramEnd"/>
+      <w:r>
+        <w:t xml:space="preserve">  0.0000</w:t>
+      </w:r>
+    </w:p>
+    <w:p/>
+    <w:p/>
+    <w:p/>
+    <w:p/>
+    <w:p/>
+    <w:p/>
+    <w:p/>
+    <w:p/>
+    <w:p/>
+    <w:p/>
+    <w:p/>
+    <w:p/>
+    <w:p/>
+    <w:p/>
+    <w:p/>
+    <w:p/>
+    <w:p/>
+    <w:p/>
+    <w:p/>
+    <w:p/>
+    <w:p/>
+    <w:p/>
+    <w:p/>
+    <w:p/>
+    <w:p/>
+    <w:p/>
+    <w:p/>
+    <w:p>
+      <w:pPr>
+        <w:pStyle w:val="a9"/>
+        <w:numPr>
+          <w:ilvl w:val="0"/>
+          <w:numId w:val="1"/>
+        </w:numPr>
+        <w:ind w:firstLineChars="0"/>
+      </w:pPr>
+      <w:r>
+        <w:rPr>
+          <w:rFonts w:hint="eastAsia"/>
+        </w:rPr>
+        <w:lastRenderedPageBreak/>
+        <w:t>B</w:t>
+      </w:r>
+      <w:r>
+        <w:t>erIN</w:t>
+      </w:r>
+    </w:p>
+    <w:p/>
+    <w:p>
+      <w:r>
+        <w:rPr>
+          <w:rFonts w:hint="eastAsia"/>
+        </w:rPr>
+        <w:t>B</w:t>
+      </w:r>
+      <w:r>
+        <w:t>erIN</w:t>
+      </w:r>
+      <w:r>
+        <w:rPr>
+          <w:rFonts w:hint="eastAsia"/>
+        </w:rPr>
+        <w:t xml:space="preserve"> </w:t>
+      </w:r>
+      <w:r>
+        <w:t>is a file containing information of</w:t>
+      </w:r>
+      <w:r>
+        <w:t xml:space="preserve"> Intrinsic AHC &amp; ANC calculations</w:t>
+      </w:r>
+      <w:r>
+        <w:t>.</w:t>
+      </w:r>
+    </w:p>
+    <w:p/>
+    <w:p>
+      <w:r>
+        <w:t xml:space="preserve">First line is </w:t>
+      </w:r>
+      <w:r>
+        <w:t>nk0</w:t>
+      </w:r>
+      <w:r>
+        <w:t xml:space="preserve">. </w:t>
+      </w:r>
+      <w:r>
+        <w:t xml:space="preserve">The number of </w:t>
+      </w:r>
+      <w:r>
+        <w:t xml:space="preserve">k points is </w:t>
+      </w:r>
+      <w:r>
+        <w:t>nk0</w:t>
+      </w:r>
+      <w:r>
+        <w:t xml:space="preserve">^Dim, where </w:t>
+      </w:r>
+      <w:r>
+        <w:t>Dim</w:t>
+      </w:r>
+      <w:r>
+        <w:t xml:space="preserve"> is the dimension</w:t>
+      </w:r>
+      <w:r>
+        <w:t>.</w:t>
+      </w:r>
+    </w:p>
+    <w:p>
+      <w:r>
+        <w:t xml:space="preserve">Second </w:t>
+      </w:r>
+      <w:r>
+        <w:t>line is temperature.</w:t>
+      </w:r>
+    </w:p>
+    <w:p>
+      <w:r>
+        <w:t>Third line is Fermi energy</w:t>
+      </w:r>
+      <w:r>
+        <w:t>.</w:t>
+      </w:r>
+    </w:p>
+    <w:p/>
+    <w:p>
+      <w:r>
+        <w:rPr>
+          <w:rFonts w:hint="eastAsia"/>
+        </w:rPr>
+        <w:t>F</w:t>
+      </w:r>
+      <w:r>
+        <w:t>orm:</w:t>
+      </w:r>
+    </w:p>
+    <w:p>
+      <w:r>
+        <w:t>nk0</w:t>
+      </w:r>
+    </w:p>
+    <w:p>
+      <w:r>
+        <w:t xml:space="preserve">Tem1 Tem2 … </w:t>
+      </w:r>
+      <w:proofErr w:type="spellStart"/>
+      <w:r>
+        <w:t>TemN</w:t>
+      </w:r>
+      <w:proofErr w:type="spellEnd"/>
+    </w:p>
+    <w:p>
+      <w:pPr>
+        <w:rPr>
+          <w:rFonts w:hint="eastAsia"/>
+        </w:rPr>
+      </w:pPr>
+      <w:r>
+        <w:t>EF</w:t>
+      </w:r>
+      <w:r>
+        <w:t xml:space="preserve">1 </w:t>
+      </w:r>
+      <w:r>
+        <w:t>EF</w:t>
+      </w:r>
+      <w:r>
+        <w:t xml:space="preserve">2 … </w:t>
+      </w:r>
+      <w:r>
+        <w:t>EF</w:t>
+      </w:r>
+      <w:r>
+        <w:t>N</w:t>
+      </w:r>
+    </w:p>
+    <w:p/>
+    <w:p>
+      <w:r>
+        <w:rPr>
+          <w:rFonts w:hint="eastAsia"/>
+        </w:rPr>
+        <w:t>E</w:t>
+      </w:r>
+      <w:r>
+        <w:t>xample:</w:t>
+      </w:r>
+    </w:p>
+    <w:p>
+      <w:r>
+        <w:t>10</w:t>
+      </w:r>
+    </w:p>
+    <w:p>
+      <w:r>
+        <w:t>0.0 0.0 0.0 0.0 0.0</w:t>
+      </w:r>
+    </w:p>
+    <w:p>
+      <w:r>
+        <w:t>-0.2 -0.1 0.0 0.1 0.2</w:t>
+      </w:r>
+    </w:p>
+    <w:p/>
+    <w:p>
+      <w:pPr>
+        <w:rPr>
+          <w:rFonts w:hint="eastAsia"/>
+        </w:rPr>
+      </w:pPr>
+    </w:p>
     <w:sectPr>
       <w:pgSz w:w="11906" w:h="16838"/>
       <w:pgMar w:top="1440" w:right="1800" w:bottom="1440" w:left="1800" w:header="851" w:footer="992" w:gutter="0"/>

</xml_diff>

<commit_message>
add docs about DOS
</commit_message>
<xml_diff>
--- a/doc/UserGuide.docx
+++ b/doc/UserGuide.docx
@@ -53,9 +53,6 @@
     <w:p>
       <w:pPr>
         <w:jc w:val="center"/>
-        <w:rPr>
-          <w:rFonts w:hint="eastAsia"/>
-        </w:rPr>
       </w:pPr>
       <w:r>
         <w:rPr>
@@ -125,13 +122,7 @@
     <w:p/>
     <w:p/>
     <w:p/>
-    <w:p>
-      <w:pPr>
-        <w:rPr>
-          <w:rFonts w:hint="eastAsia"/>
-        </w:rPr>
-      </w:pPr>
-    </w:p>
+    <w:p/>
     <w:p>
       <w:pPr>
         <w:pStyle w:val="a9"/>
@@ -224,11 +215,15 @@
       </w:r>
     </w:p>
     <w:p>
-      <w:proofErr w:type="spellStart"/>
-      <w:r>
-        <w:t>Nbr</w:t>
-      </w:r>
-      <w:proofErr w:type="spellEnd"/>
+      <w:r>
+        <w:t xml:space="preserve">Nbr </w:t>
+      </w:r>
+      <w:r>
+        <w:t>N</w:t>
+      </w:r>
+      <w:r>
+        <w:t xml:space="preserve"> or</w:t>
+      </w:r>
       <w:r>
         <w:t xml:space="preserve"> </w:t>
       </w:r>
@@ -236,157 +231,136 @@
         <w:t>N</w:t>
       </w:r>
       <w:r>
-        <w:t xml:space="preserve"> or</w:t>
+        <w:t xml:space="preserve">1 </w:t>
+      </w:r>
+      <w:r>
+        <w:t>N</w:t>
+      </w:r>
+      <w:r>
+        <w:t xml:space="preserve">2 </w:t>
+      </w:r>
+      <w:r>
+        <w:t>(</w:t>
+      </w:r>
+      <w:r>
+        <w:t>N</w:t>
+      </w:r>
+      <w:r>
+        <w:t>3</w:t>
+      </w:r>
+      <w:r>
+        <w:t>)</w:t>
+      </w:r>
+      <w:r>
+        <w:t xml:space="preserve"> # </w:t>
+      </w:r>
+      <w:r>
+        <w:t>F</w:t>
+      </w:r>
+      <w:r>
+        <w:t>ar</w:t>
+      </w:r>
+      <w:r>
+        <w:rPr>
+          <w:rFonts w:hint="eastAsia"/>
+        </w:rPr>
+        <w:t>t</w:t>
+      </w:r>
+      <w:r>
+        <w:t>hest</w:t>
+      </w:r>
+      <w:r>
+        <w:t xml:space="preserve"> of unit cells</w:t>
+      </w:r>
+    </w:p>
+    <w:p>
+      <w:r>
+        <w:t>LatVecSG # Lattice vectors</w:t>
       </w:r>
       <w:r>
         <w:t xml:space="preserve"> </w:t>
       </w:r>
       <w:r>
-        <w:t>N</w:t>
-      </w:r>
-      <w:r>
-        <w:t xml:space="preserve">1 </w:t>
-      </w:r>
-      <w:r>
-        <w:t>N</w:t>
-      </w:r>
-      <w:r>
-        <w:t xml:space="preserve">2 </w:t>
-      </w:r>
-      <w:r>
-        <w:t>(</w:t>
-      </w:r>
-      <w:r>
-        <w:t>N</w:t>
+        <w:rPr>
+          <w:rFonts w:hint="eastAsia"/>
+        </w:rPr>
+        <w:t>of</w:t>
+      </w:r>
+      <w:r>
+        <w:t xml:space="preserve"> space group operators</w:t>
+      </w:r>
+    </w:p>
+    <w:p>
+      <w:r>
+        <w:t>A</w:t>
+      </w:r>
+      <w:r>
+        <w:t>1 # 1st Lattice vector</w:t>
+      </w:r>
+      <w:r>
+        <w:t xml:space="preserve"> (space group)</w:t>
+      </w:r>
+    </w:p>
+    <w:p>
+      <w:r>
+        <w:t>A</w:t>
+      </w:r>
+      <w:r>
+        <w:t>2 # 2nd Lattice vector</w:t>
+      </w:r>
+      <w:r>
+        <w:t xml:space="preserve"> (space group)</w:t>
+      </w:r>
+    </w:p>
+    <w:p>
+      <w:r>
+        <w:t>A</w:t>
+      </w:r>
+      <w:r>
+        <w:t>3 # 3rd Lattice vector</w:t>
+      </w:r>
+      <w:r>
+        <w:t xml:space="preserve"> (space group)</w:t>
+      </w:r>
+    </w:p>
+    <w:p>
+      <w:r>
+        <w:t>LatVec</w:t>
+      </w:r>
+      <w:r>
+        <w:t xml:space="preserve"> # Lattice vectors</w:t>
+      </w:r>
+    </w:p>
+    <w:p>
+      <w:r>
+        <w:t>a1</w:t>
+      </w:r>
+      <w:r>
+        <w:t xml:space="preserve"> # 1st Lattice vector</w:t>
+      </w:r>
+    </w:p>
+    <w:p>
+      <w:r>
+        <w:t>a2</w:t>
+      </w:r>
+      <w:r>
+        <w:t xml:space="preserve"> # 2nd Lattice vector</w:t>
+      </w:r>
+    </w:p>
+    <w:p>
+      <w:r>
+        <w:t>a</w:t>
       </w:r>
       <w:r>
         <w:t>3</w:t>
       </w:r>
       <w:r>
-        <w:t>)</w:t>
-      </w:r>
-      <w:r>
-        <w:t xml:space="preserve"> # </w:t>
-      </w:r>
-      <w:r>
-        <w:t>F</w:t>
-      </w:r>
-      <w:r>
-        <w:t>ar</w:t>
-      </w:r>
-      <w:r>
-        <w:rPr>
-          <w:rFonts w:hint="eastAsia"/>
-        </w:rPr>
-        <w:t>t</w:t>
-      </w:r>
-      <w:r>
-        <w:t>hest</w:t>
-      </w:r>
-      <w:r>
-        <w:t xml:space="preserve"> of unit cells</w:t>
-      </w:r>
-    </w:p>
-    <w:p>
-      <w:proofErr w:type="spellStart"/>
-      <w:r>
-        <w:t>LatVecSG</w:t>
-      </w:r>
-      <w:proofErr w:type="spellEnd"/>
-      <w:r>
-        <w:t xml:space="preserve"> # Lattice vectors</w:t>
-      </w:r>
-      <w:r>
-        <w:t xml:space="preserve"> </w:t>
-      </w:r>
-      <w:r>
-        <w:rPr>
-          <w:rFonts w:hint="eastAsia"/>
-        </w:rPr>
-        <w:t>of</w:t>
-      </w:r>
-      <w:r>
-        <w:t xml:space="preserve"> space group operators</w:t>
-      </w:r>
-    </w:p>
-    <w:p>
-      <w:r>
-        <w:t>A</w:t>
-      </w:r>
-      <w:r>
-        <w:t>1 # 1st Lattice vector</w:t>
-      </w:r>
-      <w:r>
-        <w:t xml:space="preserve"> (space group)</w:t>
-      </w:r>
-    </w:p>
-    <w:p>
-      <w:r>
-        <w:t>A</w:t>
-      </w:r>
-      <w:r>
-        <w:t>2 # 2nd Lattice vector</w:t>
-      </w:r>
-      <w:r>
-        <w:t xml:space="preserve"> (space group)</w:t>
-      </w:r>
-    </w:p>
-    <w:p>
-      <w:r>
-        <w:t>A</w:t>
-      </w:r>
-      <w:r>
-        <w:t>3 # 3rd Lattice vector</w:t>
-      </w:r>
-      <w:r>
-        <w:t xml:space="preserve"> (space group)</w:t>
-      </w:r>
-    </w:p>
-    <w:p>
-      <w:proofErr w:type="spellStart"/>
-      <w:r>
-        <w:t>LatVec</w:t>
-      </w:r>
-      <w:proofErr w:type="spellEnd"/>
-      <w:r>
-        <w:t xml:space="preserve"> # Lattice vectors</w:t>
-      </w:r>
-    </w:p>
-    <w:p>
-      <w:r>
-        <w:t>a1</w:t>
-      </w:r>
-      <w:r>
-        <w:t xml:space="preserve"> # 1st Lattice vector</w:t>
-      </w:r>
-    </w:p>
-    <w:p>
-      <w:r>
-        <w:t>a2</w:t>
-      </w:r>
-      <w:r>
-        <w:t xml:space="preserve"> # 2nd Lattice vector</w:t>
-      </w:r>
-    </w:p>
-    <w:p>
-      <w:r>
-        <w:t>a</w:t>
-      </w:r>
-      <w:r>
-        <w:t>3</w:t>
-      </w:r>
-      <w:r>
         <w:t xml:space="preserve"> # 3rd Lattice vector</w:t>
       </w:r>
     </w:p>
     <w:p>
-      <w:proofErr w:type="spellStart"/>
-      <w:r>
-        <w:t>AtTpNum</w:t>
-      </w:r>
-      <w:proofErr w:type="spellEnd"/>
-      <w:r>
-        <w:t xml:space="preserve"> </w:t>
+      <w:r>
+        <w:t xml:space="preserve">AtTpNum </w:t>
       </w:r>
       <w:r>
         <w:t>n # Number of atom types</w:t>
@@ -416,11 +390,9 @@
       </w:r>
     </w:p>
     <w:p>
-      <w:proofErr w:type="spellStart"/>
       <w:r>
         <w:t>AtomSite</w:t>
       </w:r>
-      <w:proofErr w:type="spellEnd"/>
       <w:r>
         <w:t xml:space="preserve"> # Atoms sites</w:t>
       </w:r>
@@ -924,98 +896,10 @@
         <w:t xml:space="preserve"> </w:t>
       </w:r>
       <w:r>
-        <w:t xml:space="preserve">S, P, D, </w:t>
-      </w:r>
-      <w:proofErr w:type="gramStart"/>
-      <w:r>
-        <w:t>F</w:t>
-      </w:r>
-      <w:proofErr w:type="gramEnd"/>
-      <w:r>
-        <w:t xml:space="preserve"> and </w:t>
-      </w:r>
-      <w:r>
-        <w:t xml:space="preserve">s, </w:t>
-      </w:r>
-      <w:proofErr w:type="spellStart"/>
-      <w:r>
-        <w:t>px</w:t>
-      </w:r>
-      <w:proofErr w:type="spellEnd"/>
-      <w:r>
-        <w:t xml:space="preserve">, </w:t>
-      </w:r>
-      <w:proofErr w:type="spellStart"/>
-      <w:r>
-        <w:t>py</w:t>
-      </w:r>
-      <w:proofErr w:type="spellEnd"/>
-      <w:r>
-        <w:t xml:space="preserve">, </w:t>
-      </w:r>
-      <w:proofErr w:type="spellStart"/>
-      <w:r>
-        <w:t>pz</w:t>
-      </w:r>
-      <w:proofErr w:type="spellEnd"/>
-      <w:r>
-        <w:t xml:space="preserve">, </w:t>
-      </w:r>
-      <w:proofErr w:type="spellStart"/>
-      <w:r>
-        <w:t>dxy</w:t>
-      </w:r>
-      <w:proofErr w:type="spellEnd"/>
-      <w:r>
-        <w:t xml:space="preserve">, </w:t>
-      </w:r>
-      <w:proofErr w:type="spellStart"/>
-      <w:r>
-        <w:t>dyz</w:t>
-      </w:r>
-      <w:proofErr w:type="spellEnd"/>
-      <w:r>
-        <w:t xml:space="preserve">, </w:t>
-      </w:r>
-      <w:proofErr w:type="spellStart"/>
-      <w:r>
-        <w:t>dzx</w:t>
-      </w:r>
-      <w:proofErr w:type="spellEnd"/>
-      <w:r>
-        <w:t xml:space="preserve">, dx2-y2, dz2, fz3, fxz2, fyz2, </w:t>
-      </w:r>
-      <w:proofErr w:type="spellStart"/>
-      <w:r>
-        <w:t>fxyz</w:t>
-      </w:r>
-      <w:proofErr w:type="spellEnd"/>
-      <w:r>
-        <w:t xml:space="preserve">, </w:t>
-      </w:r>
-      <w:proofErr w:type="spellStart"/>
-      <w:r>
-        <w:t>fz</w:t>
-      </w:r>
-      <w:proofErr w:type="spellEnd"/>
-      <w:r>
-        <w:t xml:space="preserve">(x2-y2), </w:t>
-      </w:r>
-      <w:proofErr w:type="spellStart"/>
-      <w:r>
-        <w:t>fx</w:t>
-      </w:r>
-      <w:proofErr w:type="spellEnd"/>
-      <w:r>
-        <w:t xml:space="preserve">(x2-3y2), </w:t>
-      </w:r>
-      <w:proofErr w:type="spellStart"/>
-      <w:r>
-        <w:t>fy</w:t>
-      </w:r>
-      <w:proofErr w:type="spellEnd"/>
-      <w:r>
-        <w:t>(3x2-y2)</w:t>
+        <w:t xml:space="preserve">S, P, D, F and </w:t>
+      </w:r>
+      <w:r>
+        <w:t>s, px, py, pz, dxy, dyz, dzx, dx2-y2, dz2, fz3, fxz2, fyz2, fxyz, fz(x2-y2), fx(x2-3y2), fy(3x2-y2)</w:t>
       </w:r>
       <w:r>
         <w:t>.</w:t>
@@ -1032,15 +916,7 @@
         <w:t>I</w:t>
       </w:r>
       <w:r>
-        <w:t xml:space="preserve">n </w:t>
-      </w:r>
-      <w:proofErr w:type="spellStart"/>
-      <w:r>
-        <w:t>Nbr</w:t>
-      </w:r>
-      <w:proofErr w:type="spellEnd"/>
-      <w:r>
-        <w:t xml:space="preserve">, </w:t>
+        <w:t xml:space="preserve">n Nbr, </w:t>
       </w:r>
       <w:r>
         <w:t>N</w:t>
@@ -1049,13 +925,8 @@
         <w:t xml:space="preserve"> means </w:t>
       </w:r>
       <w:r>
-        <w:t xml:space="preserve">N </w:t>
-      </w:r>
-      <w:proofErr w:type="spellStart"/>
-      <w:r>
-        <w:t>N</w:t>
-      </w:r>
-      <w:proofErr w:type="spellEnd"/>
+        <w:t>N N</w:t>
+      </w:r>
       <w:r>
         <w:t xml:space="preserve"> for </w:t>
       </w:r>
@@ -1063,15 +934,7 @@
         <w:t xml:space="preserve">2D and </w:t>
       </w:r>
       <w:r>
-        <w:t xml:space="preserve">N </w:t>
-      </w:r>
-      <w:proofErr w:type="spellStart"/>
-      <w:r>
-        <w:t>N</w:t>
-      </w:r>
-      <w:proofErr w:type="spellEnd"/>
-      <w:r>
-        <w:t xml:space="preserve"> N</w:t>
+        <w:t>N N N</w:t>
       </w:r>
       <w:r>
         <w:t xml:space="preserve"> for 3D. </w:t>
@@ -1352,21 +1215,14 @@
       </w:r>
     </w:p>
     <w:p>
-      <w:proofErr w:type="spellStart"/>
-      <w:r>
-        <w:t>Nbr</w:t>
-      </w:r>
-      <w:proofErr w:type="spellEnd"/>
-      <w:r>
-        <w:t xml:space="preserve"> 1</w:t>
-      </w:r>
-    </w:p>
-    <w:p>
-      <w:proofErr w:type="spellStart"/>
+      <w:r>
+        <w:t>Nbr 1</w:t>
+      </w:r>
+    </w:p>
+    <w:p>
       <w:r>
         <w:t>LatVecSG</w:t>
       </w:r>
-      <w:proofErr w:type="spellEnd"/>
     </w:p>
     <w:p>
       <w:r>
@@ -1384,11 +1240,9 @@
       </w:r>
     </w:p>
     <w:p>
-      <w:proofErr w:type="spellStart"/>
       <w:r>
         <w:t>LatVec</w:t>
       </w:r>
-      <w:proofErr w:type="spellEnd"/>
     </w:p>
     <w:p>
       <w:r>
@@ -1406,13 +1260,8 @@
       </w:r>
     </w:p>
     <w:p>
-      <w:proofErr w:type="spellStart"/>
-      <w:r>
-        <w:t>AtTpNum</w:t>
-      </w:r>
-      <w:proofErr w:type="spellEnd"/>
-      <w:r>
-        <w:t xml:space="preserve"> 1</w:t>
+      <w:r>
+        <w:t>AtTpNum 1</w:t>
       </w:r>
     </w:p>
     <w:p>
@@ -1422,20 +1271,13 @@
     </w:p>
     <w:p>
       <w:r>
-        <w:t xml:space="preserve">C 2 </w:t>
-      </w:r>
-      <w:proofErr w:type="spellStart"/>
-      <w:r>
-        <w:t>pz</w:t>
-      </w:r>
-      <w:proofErr w:type="spellEnd"/>
-    </w:p>
-    <w:p>
-      <w:proofErr w:type="spellStart"/>
+        <w:t>C 2 pz</w:t>
+      </w:r>
+    </w:p>
+    <w:p>
       <w:r>
         <w:t>AtomSite</w:t>
       </w:r>
-      <w:proofErr w:type="spellEnd"/>
     </w:p>
     <w:p>
       <w:r>
@@ -1478,7 +1320,6 @@
         </w:numPr>
         <w:ind w:firstLineChars="0"/>
       </w:pPr>
-      <w:proofErr w:type="spellStart"/>
       <w:r>
         <w:rPr>
           <w:rFonts w:hint="eastAsia"/>
@@ -1489,20 +1330,14 @@
       <w:r>
         <w:t>ValIN</w:t>
       </w:r>
-      <w:proofErr w:type="spellEnd"/>
-    </w:p>
-    <w:p/>
-    <w:p>
-      <w:proofErr w:type="spellStart"/>
+    </w:p>
+    <w:p/>
+    <w:p>
       <w:r>
         <w:t>HopVal</w:t>
       </w:r>
       <w:r>
-        <w:t>IN</w:t>
-      </w:r>
-      <w:proofErr w:type="spellEnd"/>
-      <w:r>
-        <w:t xml:space="preserve"> is a file containing </w:t>
+        <w:t xml:space="preserve">IN is a file containing </w:t>
       </w:r>
       <w:r>
         <w:t>values of hopping terms</w:t>
@@ -1514,18 +1349,175 @@
         <w:t>according to</w:t>
       </w:r>
       <w:r>
+        <w:t xml:space="preserve"> HopFree</w:t>
+      </w:r>
+      <w:r>
+        <w:t xml:space="preserve"> in </w:t>
+      </w:r>
+      <w:r>
+        <w:t>data/Name/</w:t>
+      </w:r>
+      <w:r>
+        <w:t>.</w:t>
+      </w:r>
+    </w:p>
+    <w:p/>
+    <w:p>
+      <w:r>
+        <w:t>In HopFree, each line is the index of a free hopping term</w:t>
+      </w:r>
+      <w:r>
+        <w:t xml:space="preserve">. </w:t>
+      </w:r>
+      <w:r>
+        <w:t xml:space="preserve">The first 5 integers </w:t>
+      </w:r>
+      <w:r>
+        <w:rPr>
+          <w:rFonts w:hint="eastAsia"/>
+        </w:rPr>
+        <w:t>are</w:t>
+      </w:r>
+      <w:r>
+        <w:t xml:space="preserve"> n1, n2, n3, i</w:t>
+      </w:r>
+      <w:r>
+        <w:t>At</w:t>
+      </w:r>
+      <w:r>
+        <w:t>, j</w:t>
+      </w:r>
+      <w:r>
+        <w:t xml:space="preserve">At, and the last two strings </w:t>
+      </w:r>
+      <w:r>
+        <w:t>are iOrb and jOrb</w:t>
+      </w:r>
+      <w:r>
+        <w:t xml:space="preserve">. It means hopping from iOrb </w:t>
+      </w:r>
+      <w:r>
+        <w:t>of</w:t>
+      </w:r>
+      <w:r>
+        <w:t xml:space="preserve"> iAt</w:t>
+      </w:r>
+      <w:r>
+        <w:t xml:space="preserve"> in </w:t>
+      </w:r>
+      <w:r>
+        <w:t>cell [0,0,0] to jO</w:t>
+      </w:r>
+      <w:r>
+        <w:rPr>
+          <w:rFonts w:hint="eastAsia"/>
+        </w:rPr>
+        <w:t>r</w:t>
+      </w:r>
+      <w:r>
+        <w:t xml:space="preserve">b of </w:t>
+      </w:r>
+      <w:r>
+        <w:t>j</w:t>
+      </w:r>
+      <w:r>
+        <w:t>At in cell [</w:t>
+      </w:r>
+      <w:r>
+        <w:t>n1,</w:t>
+      </w:r>
+      <w:r>
         <w:t xml:space="preserve"> </w:t>
       </w:r>
-      <w:proofErr w:type="spellStart"/>
-      <w:r>
-        <w:t>HopFree</w:t>
-      </w:r>
-      <w:proofErr w:type="spellEnd"/>
-      <w:r>
-        <w:t xml:space="preserve"> in </w:t>
-      </w:r>
-      <w:r>
-        <w:t>data/Name/</w:t>
+      <w:r>
+        <w:t>n2,</w:t>
+      </w:r>
+      <w:r>
+        <w:t xml:space="preserve"> </w:t>
+      </w:r>
+      <w:r>
+        <w:t>n3</w:t>
+      </w:r>
+      <w:r>
+        <w:t>].</w:t>
+      </w:r>
+      <w:r>
+        <w:t xml:space="preserve"> </w:t>
+      </w:r>
+      <w:r>
+        <w:t xml:space="preserve">The </w:t>
+      </w:r>
+      <w:r>
+        <w:t>redundant</w:t>
+      </w:r>
+      <w:r>
+        <w:t xml:space="preserve"> terms will be neglected, and </w:t>
+      </w:r>
+      <w:r>
+        <w:t>the missing ones will be completed with zeros.</w:t>
+      </w:r>
+    </w:p>
+    <w:p/>
+    <w:p>
+      <w:r>
+        <w:rPr>
+          <w:rFonts w:hint="eastAsia"/>
+        </w:rPr>
+        <w:t>T</w:t>
+      </w:r>
+      <w:r>
+        <w:t>he form of HopValIN should be like the follows.</w:t>
+      </w:r>
+    </w:p>
+    <w:p/>
+    <w:p>
+      <w:r>
+        <w:rPr>
+          <w:rFonts w:hint="eastAsia"/>
+        </w:rPr>
+        <w:t>H</w:t>
+      </w:r>
+      <w:r>
+        <w:t>opVal1</w:t>
+      </w:r>
+    </w:p>
+    <w:p>
+      <w:r>
+        <w:rPr>
+          <w:rFonts w:hint="eastAsia"/>
+        </w:rPr>
+        <w:t>H</w:t>
+      </w:r>
+      <w:r>
+        <w:t>opVal2</w:t>
+      </w:r>
+    </w:p>
+    <w:p>
+      <w:r>
+        <w:t>…</w:t>
+      </w:r>
+    </w:p>
+    <w:p>
+      <w:r>
+        <w:rPr>
+          <w:rFonts w:hint="eastAsia"/>
+        </w:rPr>
+        <w:t>H</w:t>
+      </w:r>
+      <w:r>
+        <w:t>opValN</w:t>
+      </w:r>
+    </w:p>
+    <w:p/>
+    <w:p>
+      <w:r>
+        <w:rPr>
+          <w:rFonts w:hint="eastAsia"/>
+        </w:rPr>
+        <w:t>E</w:t>
+      </w:r>
+      <w:r>
+        <w:t>ach HopValn should be a float number</w:t>
       </w:r>
       <w:r>
         <w:t>.</w:t>
@@ -1534,252 +1526,12 @@
     <w:p/>
     <w:p>
       <w:r>
-        <w:t xml:space="preserve">In </w:t>
-      </w:r>
-      <w:proofErr w:type="spellStart"/>
-      <w:r>
-        <w:t>HopFree</w:t>
-      </w:r>
-      <w:proofErr w:type="spellEnd"/>
-      <w:r>
-        <w:t>, each line is the index of a free hopping term</w:t>
-      </w:r>
-      <w:r>
-        <w:t xml:space="preserve">. </w:t>
-      </w:r>
-      <w:r>
-        <w:t xml:space="preserve">The first 5 integers </w:t>
-      </w:r>
-      <w:r>
-        <w:rPr>
-          <w:rFonts w:hint="eastAsia"/>
-        </w:rPr>
-        <w:t>are</w:t>
-      </w:r>
-      <w:r>
-        <w:t xml:space="preserve"> n1, n2, n3, </w:t>
-      </w:r>
-      <w:proofErr w:type="spellStart"/>
-      <w:r>
-        <w:t>i</w:t>
-      </w:r>
-      <w:r>
-        <w:t>At</w:t>
-      </w:r>
-      <w:proofErr w:type="spellEnd"/>
-      <w:r>
-        <w:t xml:space="preserve">, </w:t>
-      </w:r>
-      <w:proofErr w:type="spellStart"/>
-      <w:r>
-        <w:t>j</w:t>
-      </w:r>
-      <w:r>
-        <w:t>At</w:t>
-      </w:r>
-      <w:proofErr w:type="spellEnd"/>
-      <w:r>
-        <w:t xml:space="preserve">, and the last two strings </w:t>
-      </w:r>
-      <w:r>
-        <w:t xml:space="preserve">are </w:t>
-      </w:r>
-      <w:proofErr w:type="spellStart"/>
-      <w:r>
-        <w:t>iOrb</w:t>
-      </w:r>
-      <w:proofErr w:type="spellEnd"/>
-      <w:r>
-        <w:t xml:space="preserve"> and </w:t>
-      </w:r>
-      <w:proofErr w:type="spellStart"/>
-      <w:r>
-        <w:t>jOrb</w:t>
-      </w:r>
-      <w:proofErr w:type="spellEnd"/>
-      <w:r>
-        <w:t xml:space="preserve">. It means hopping from </w:t>
-      </w:r>
-      <w:proofErr w:type="spellStart"/>
-      <w:r>
-        <w:t>iOrb</w:t>
-      </w:r>
-      <w:proofErr w:type="spellEnd"/>
-      <w:r>
-        <w:t xml:space="preserve"> </w:t>
-      </w:r>
-      <w:r>
-        <w:t>of</w:t>
-      </w:r>
-      <w:r>
-        <w:t xml:space="preserve"> </w:t>
-      </w:r>
-      <w:proofErr w:type="spellStart"/>
-      <w:r>
-        <w:t>iAt</w:t>
-      </w:r>
-      <w:proofErr w:type="spellEnd"/>
-      <w:r>
-        <w:t xml:space="preserve"> in </w:t>
-      </w:r>
-      <w:r>
-        <w:t xml:space="preserve">cell [0,0,0] to </w:t>
-      </w:r>
-      <w:proofErr w:type="spellStart"/>
-      <w:r>
-        <w:t>jO</w:t>
-      </w:r>
-      <w:r>
-        <w:rPr>
-          <w:rFonts w:hint="eastAsia"/>
-        </w:rPr>
-        <w:t>r</w:t>
-      </w:r>
-      <w:r>
-        <w:t>b</w:t>
-      </w:r>
-      <w:proofErr w:type="spellEnd"/>
-      <w:r>
-        <w:t xml:space="preserve"> of </w:t>
-      </w:r>
-      <w:proofErr w:type="spellStart"/>
-      <w:r>
-        <w:t>j</w:t>
-      </w:r>
-      <w:r>
-        <w:t>At</w:t>
-      </w:r>
-      <w:proofErr w:type="spellEnd"/>
-      <w:r>
-        <w:t xml:space="preserve"> in cell [</w:t>
-      </w:r>
-      <w:r>
-        <w:t>n1,</w:t>
-      </w:r>
-      <w:r>
-        <w:t xml:space="preserve"> </w:t>
-      </w:r>
-      <w:r>
-        <w:t>n2,</w:t>
-      </w:r>
-      <w:r>
-        <w:t xml:space="preserve"> </w:t>
-      </w:r>
-      <w:r>
-        <w:t>n3</w:t>
-      </w:r>
-      <w:r>
-        <w:t>].</w:t>
-      </w:r>
-      <w:r>
-        <w:t xml:space="preserve"> </w:t>
-      </w:r>
-      <w:r>
-        <w:t xml:space="preserve">The </w:t>
-      </w:r>
-      <w:r>
-        <w:t>redundant</w:t>
-      </w:r>
-      <w:r>
-        <w:t xml:space="preserve"> terms will be neglected, and </w:t>
-      </w:r>
-      <w:r>
-        <w:t>the missing ones will be completed with zeros.</w:t>
-      </w:r>
-    </w:p>
-    <w:p/>
-    <w:p>
-      <w:r>
-        <w:rPr>
-          <w:rFonts w:hint="eastAsia"/>
-        </w:rPr>
-        <w:t>T</w:t>
-      </w:r>
-      <w:r>
-        <w:t xml:space="preserve">he form of </w:t>
-      </w:r>
-      <w:proofErr w:type="spellStart"/>
-      <w:r>
-        <w:t>HopValIN</w:t>
-      </w:r>
-      <w:proofErr w:type="spellEnd"/>
-      <w:r>
-        <w:t xml:space="preserve"> should be like the follows.</w:t>
-      </w:r>
-    </w:p>
-    <w:p/>
-    <w:p>
-      <w:r>
-        <w:rPr>
-          <w:rFonts w:hint="eastAsia"/>
-        </w:rPr>
-        <w:t>H</w:t>
-      </w:r>
-      <w:r>
-        <w:t>opVal1</w:t>
-      </w:r>
-    </w:p>
-    <w:p>
-      <w:r>
-        <w:rPr>
-          <w:rFonts w:hint="eastAsia"/>
-        </w:rPr>
-        <w:t>H</w:t>
-      </w:r>
-      <w:r>
-        <w:t>opVal2</w:t>
-      </w:r>
-    </w:p>
-    <w:p>
-      <w:r>
-        <w:t>…</w:t>
-      </w:r>
-    </w:p>
-    <w:p>
-      <w:proofErr w:type="spellStart"/>
-      <w:r>
-        <w:rPr>
-          <w:rFonts w:hint="eastAsia"/>
-        </w:rPr>
-        <w:t>H</w:t>
-      </w:r>
-      <w:r>
-        <w:t>opValN</w:t>
-      </w:r>
-      <w:proofErr w:type="spellEnd"/>
-    </w:p>
-    <w:p/>
-    <w:p>
-      <w:r>
         <w:rPr>
           <w:rFonts w:hint="eastAsia"/>
         </w:rPr>
         <w:t>E</w:t>
       </w:r>
       <w:r>
-        <w:t xml:space="preserve">ach </w:t>
-      </w:r>
-      <w:proofErr w:type="spellStart"/>
-      <w:r>
-        <w:t>HopValn</w:t>
-      </w:r>
-      <w:proofErr w:type="spellEnd"/>
-      <w:r>
-        <w:t xml:space="preserve"> should be a float number</w:t>
-      </w:r>
-      <w:r>
-        <w:t>.</w:t>
-      </w:r>
-    </w:p>
-    <w:p/>
-    <w:p>
-      <w:r>
-        <w:rPr>
-          <w:rFonts w:hint="eastAsia"/>
-        </w:rPr>
-        <w:t>E</w:t>
-      </w:r>
-      <w:r>
         <w:t>xample</w:t>
       </w:r>
       <w:r>
@@ -1846,13 +1598,7 @@
     <w:p/>
     <w:p/>
     <w:p/>
-    <w:p>
-      <w:pPr>
-        <w:rPr>
-          <w:rFonts w:hint="eastAsia"/>
-        </w:rPr>
-      </w:pPr>
-    </w:p>
+    <w:p/>
     <w:p>
       <w:pPr>
         <w:pStyle w:val="a9"/>
@@ -1862,7 +1608,6 @@
         </w:numPr>
         <w:ind w:firstLineChars="0"/>
       </w:pPr>
-      <w:proofErr w:type="spellStart"/>
       <w:r>
         <w:rPr>
           <w:rFonts w:hint="eastAsia"/>
@@ -1873,17 +1618,11 @@
       <w:r>
         <w:t>ptIN</w:t>
       </w:r>
-      <w:proofErr w:type="spellEnd"/>
-    </w:p>
-    <w:p/>
-    <w:p>
-      <w:proofErr w:type="spellStart"/>
-      <w:r>
-        <w:t>HopValIN</w:t>
-      </w:r>
-      <w:proofErr w:type="spellEnd"/>
-      <w:r>
-        <w:t xml:space="preserve"> is a file containing information of k points.</w:t>
+    </w:p>
+    <w:p/>
+    <w:p>
+      <w:r>
+        <w:t>HopValIN is a file containing information of k points.</w:t>
       </w:r>
     </w:p>
     <w:p/>
@@ -1970,51 +1709,321 @@
         <w:t xml:space="preserve">or nk1 nk2 1 </w:t>
       </w:r>
       <w:r>
-        <w:t xml:space="preserve">and </w:t>
-      </w:r>
-      <w:proofErr w:type="spellStart"/>
+        <w:t xml:space="preserve">and nk = [nk1, nk2, 1]. For 3D, it is nk1 nk2 nk3 and nk = [nk1, nk2, </w:t>
+      </w:r>
+      <w:r>
+        <w:t>nk3</w:t>
+      </w:r>
+      <w:r>
+        <w:t xml:space="preserve">]. </w:t>
+      </w:r>
+    </w:p>
+    <w:p/>
+    <w:p>
+      <w:r>
+        <w:rPr>
+          <w:rFonts w:hint="eastAsia"/>
+        </w:rPr>
+        <w:t>F</w:t>
+      </w:r>
+      <w:r>
+        <w:t>orm:</w:t>
+      </w:r>
+    </w:p>
+    <w:p>
+      <w:r>
+        <w:t>Volume</w:t>
+      </w:r>
+    </w:p>
+    <w:p>
+      <w:r>
+        <w:t>nk1 nk2 (nk3)</w:t>
+      </w:r>
+    </w:p>
+    <w:p/>
+    <w:p>
+      <w:r>
+        <w:rPr>
+          <w:rFonts w:hint="eastAsia"/>
+        </w:rPr>
+        <w:t>E</w:t>
+      </w:r>
+      <w:r>
+        <w:t>xample:</w:t>
+      </w:r>
+    </w:p>
+    <w:p>
+      <w:r>
+        <w:t>Volume</w:t>
+      </w:r>
+    </w:p>
+    <w:p>
+      <w:r>
+        <w:t>10 10 1</w:t>
+      </w:r>
+    </w:p>
+    <w:p/>
+    <w:p>
+      <w:r>
+        <w:t>For Method “</w:t>
+      </w:r>
+      <w:r>
+        <w:t>Line</w:t>
+      </w:r>
+      <w:r>
+        <w:t xml:space="preserve">”, it calculates </w:t>
+      </w:r>
+      <w:r>
+        <w:t xml:space="preserve">almost </w:t>
+      </w:r>
+      <w:r>
+        <w:t>uniform</w:t>
+      </w:r>
+      <w:r>
+        <w:t>ly</w:t>
+      </w:r>
+      <w:r>
+        <w:t xml:space="preserve"> distributed k points </w:t>
+      </w:r>
+      <w:r>
+        <w:t xml:space="preserve">on a </w:t>
+      </w:r>
+      <w:r>
+        <w:t>fold line</w:t>
+      </w:r>
+      <w:r>
+        <w:t>.</w:t>
+      </w:r>
+      <w:r>
+        <w:rPr>
+          <w:rFonts w:hint="eastAsia"/>
+        </w:rPr>
+        <w:t xml:space="preserve"> </w:t>
+      </w:r>
+      <w:r>
+        <w:t>The second line is nk, an integer</w:t>
+      </w:r>
+      <w:r>
+        <w:t xml:space="preserve">, </w:t>
+      </w:r>
+      <w:r>
+        <w:t xml:space="preserve">which </w:t>
+      </w:r>
+      <w:r>
+        <w:t xml:space="preserve">is </w:t>
+      </w:r>
+      <w:r>
+        <w:t xml:space="preserve">the total </w:t>
+      </w:r>
+      <w:r>
+        <w:t>number of k points</w:t>
+      </w:r>
+      <w:r>
+        <w:t>.</w:t>
+      </w:r>
+      <w:r>
+        <w:rPr>
+          <w:rFonts w:hint="eastAsia"/>
+        </w:rPr>
+        <w:t xml:space="preserve"> </w:t>
+      </w:r>
+      <w:r>
+        <w:t xml:space="preserve">The following three lines are lattice vectors. </w:t>
+      </w:r>
+      <w:r>
+        <w:t>The following line</w:t>
+      </w:r>
+      <w:r>
+        <w:t xml:space="preserve">s </w:t>
+      </w:r>
+      <w:r>
+        <w:t>are</w:t>
+      </w:r>
+      <w:r>
+        <w:t xml:space="preserve"> k points </w:t>
+      </w:r>
+      <w:r>
+        <w:t>in form of m1 m2 m3</w:t>
+      </w:r>
+      <w:r>
+        <w:t xml:space="preserve"> (“Kp</w:t>
+      </w:r>
+      <w:r>
+        <w:t>t</w:t>
+      </w:r>
+      <w:r>
+        <w:t>Name”)</w:t>
+      </w:r>
+      <w:r>
+        <w:t>. [m1, m2, m3]</w:t>
+      </w:r>
+      <w:r>
+        <w:t xml:space="preserve"> are </w:t>
+      </w:r>
+      <w:r>
+        <w:t>endpoint</w:t>
+      </w:r>
+      <w:r>
+        <w:t>s</w:t>
+      </w:r>
+      <w:r>
+        <w:t xml:space="preserve"> (in unit of </w:t>
+      </w:r>
+      <w:r>
+        <w:t>reciprocal lattice vector</w:t>
+      </w:r>
+      <w:r>
+        <w:t>s</w:t>
+      </w:r>
+      <w:r>
+        <w:t>)</w:t>
+      </w:r>
+      <w:r>
+        <w:t xml:space="preserve"> of the fold line.</w:t>
+      </w:r>
+      <w:r>
+        <w:t xml:space="preserve"> </w:t>
+      </w:r>
+      <w:r>
+        <w:t>And “Kp</w:t>
+      </w:r>
+      <w:r>
+        <w:t>t</w:t>
+      </w:r>
+      <w:r>
+        <w:t>Name”</w:t>
+      </w:r>
+      <w:r>
+        <w:t xml:space="preserve"> is the name of k points</w:t>
+      </w:r>
+      <w:r>
+        <w:t>.</w:t>
+      </w:r>
+    </w:p>
+    <w:p/>
+    <w:p>
+      <w:r>
+        <w:rPr>
+          <w:rFonts w:hint="eastAsia"/>
+        </w:rPr>
+        <w:t>F</w:t>
+      </w:r>
+      <w:r>
+        <w:t>orm:</w:t>
+      </w:r>
+    </w:p>
+    <w:p>
+      <w:r>
+        <w:t>Line</w:t>
+      </w:r>
+    </w:p>
+    <w:p>
       <w:r>
         <w:t>nk</w:t>
       </w:r>
-      <w:proofErr w:type="spellEnd"/>
-      <w:r>
-        <w:t xml:space="preserve"> = [nk1, nk2, 1]. For 3D, it is nk1 nk2 nk3 and </w:t>
-      </w:r>
-      <w:proofErr w:type="spellStart"/>
-      <w:r>
-        <w:t>nk</w:t>
-      </w:r>
-      <w:proofErr w:type="spellEnd"/>
-      <w:r>
-        <w:t xml:space="preserve"> = [nk1, nk2, </w:t>
-      </w:r>
-      <w:r>
-        <w:t>nk3</w:t>
-      </w:r>
-      <w:r>
-        <w:t xml:space="preserve">]. </w:t>
-      </w:r>
-    </w:p>
-    <w:p/>
-    <w:p>
-      <w:r>
-        <w:rPr>
-          <w:rFonts w:hint="eastAsia"/>
-        </w:rPr>
-        <w:t>F</w:t>
-      </w:r>
-      <w:r>
-        <w:t>orm:</w:t>
-      </w:r>
-    </w:p>
-    <w:p>
-      <w:r>
-        <w:t>Volume</w:t>
-      </w:r>
-    </w:p>
-    <w:p>
-      <w:r>
-        <w:t>nk1 nk2 (nk3)</w:t>
+    </w:p>
+    <w:p>
+      <w:r>
+        <w:t>a1</w:t>
+      </w:r>
+    </w:p>
+    <w:p>
+      <w:r>
+        <w:rPr>
+          <w:rFonts w:hint="eastAsia"/>
+        </w:rPr>
+        <w:t>a</w:t>
+      </w:r>
+      <w:r>
+        <w:t>2</w:t>
+      </w:r>
+    </w:p>
+    <w:p>
+      <w:r>
+        <w:rPr>
+          <w:rFonts w:hint="eastAsia"/>
+        </w:rPr>
+        <w:t>a</w:t>
+      </w:r>
+      <w:r>
+        <w:t>3</w:t>
+      </w:r>
+    </w:p>
+    <w:p>
+      <w:r>
+        <w:rPr>
+          <w:rFonts w:hint="eastAsia"/>
+        </w:rPr>
+        <w:t>m</w:t>
+      </w:r>
+      <w:r>
+        <w:t>11 m12 m13</w:t>
+      </w:r>
+      <w:r>
+        <w:t xml:space="preserve"> (“KptName1”)</w:t>
+      </w:r>
+    </w:p>
+    <w:p>
+      <w:r>
+        <w:rPr>
+          <w:rFonts w:hint="eastAsia"/>
+        </w:rPr>
+        <w:t>m</w:t>
+      </w:r>
+      <w:r>
+        <w:t>2</w:t>
+      </w:r>
+      <w:r>
+        <w:t>1 m</w:t>
+      </w:r>
+      <w:r>
+        <w:t>2</w:t>
+      </w:r>
+      <w:r>
+        <w:t>2 m</w:t>
+      </w:r>
+      <w:r>
+        <w:t>2</w:t>
+      </w:r>
+      <w:r>
+        <w:t>3</w:t>
+      </w:r>
+      <w:r>
+        <w:t xml:space="preserve"> (“KptName2”)</w:t>
+      </w:r>
+    </w:p>
+    <w:p>
+      <w:r>
+        <w:t>…</w:t>
+      </w:r>
+    </w:p>
+    <w:p>
+      <w:r>
+        <w:rPr>
+          <w:rFonts w:hint="eastAsia"/>
+        </w:rPr>
+        <w:t>m</w:t>
+      </w:r>
+      <w:r>
+        <w:t>N</w:t>
+      </w:r>
+      <w:r>
+        <w:t>1 m</w:t>
+      </w:r>
+      <w:r>
+        <w:t>N</w:t>
+      </w:r>
+      <w:r>
+        <w:t>2 m</w:t>
+      </w:r>
+      <w:r>
+        <w:t>N</w:t>
+      </w:r>
+      <w:r>
+        <w:t>3</w:t>
+      </w:r>
+      <w:r>
+        <w:t xml:space="preserve"> (“KptNameN”)</w:t>
       </w:r>
     </w:p>
     <w:p/>
@@ -2026,339 +2035,19 @@
         <w:t>E</w:t>
       </w:r>
       <w:r>
-        <w:t>xample:</w:t>
-      </w:r>
-    </w:p>
-    <w:p>
-      <w:r>
-        <w:t>Volume</w:t>
-      </w:r>
-    </w:p>
-    <w:p>
-      <w:r>
-        <w:t>10 10 1</w:t>
-      </w:r>
-    </w:p>
-    <w:p/>
-    <w:p>
-      <w:r>
-        <w:t>For Method “</w:t>
-      </w:r>
+        <w:t>xample</w:t>
+      </w:r>
+      <w:r>
+        <w:t xml:space="preserve"> (Graphene)</w:t>
+      </w:r>
+      <w:r>
+        <w:t>:</w:t>
+      </w:r>
+    </w:p>
+    <w:p>
       <w:r>
         <w:t>Line</w:t>
       </w:r>
-      <w:r>
-        <w:t xml:space="preserve">”, it calculates </w:t>
-      </w:r>
-      <w:r>
-        <w:t xml:space="preserve">almost </w:t>
-      </w:r>
-      <w:r>
-        <w:t>uniform</w:t>
-      </w:r>
-      <w:r>
-        <w:t>ly</w:t>
-      </w:r>
-      <w:r>
-        <w:t xml:space="preserve"> distributed k points </w:t>
-      </w:r>
-      <w:r>
-        <w:t xml:space="preserve">on a </w:t>
-      </w:r>
-      <w:r>
-        <w:t>fold line</w:t>
-      </w:r>
-      <w:r>
-        <w:t>.</w:t>
-      </w:r>
-      <w:r>
-        <w:rPr>
-          <w:rFonts w:hint="eastAsia"/>
-        </w:rPr>
-        <w:t xml:space="preserve"> </w:t>
-      </w:r>
-      <w:r>
-        <w:t xml:space="preserve">The second line is </w:t>
-      </w:r>
-      <w:proofErr w:type="spellStart"/>
-      <w:r>
-        <w:t>nk</w:t>
-      </w:r>
-      <w:proofErr w:type="spellEnd"/>
-      <w:r>
-        <w:t>, an integer</w:t>
-      </w:r>
-      <w:r>
-        <w:t xml:space="preserve">, </w:t>
-      </w:r>
-      <w:r>
-        <w:t xml:space="preserve">which </w:t>
-      </w:r>
-      <w:r>
-        <w:t xml:space="preserve">is </w:t>
-      </w:r>
-      <w:r>
-        <w:t xml:space="preserve">the total </w:t>
-      </w:r>
-      <w:r>
-        <w:t>number of k points</w:t>
-      </w:r>
-      <w:r>
-        <w:t>.</w:t>
-      </w:r>
-      <w:r>
-        <w:rPr>
-          <w:rFonts w:hint="eastAsia"/>
-        </w:rPr>
-        <w:t xml:space="preserve"> </w:t>
-      </w:r>
-      <w:r>
-        <w:t xml:space="preserve">The following three lines are lattice vectors. </w:t>
-      </w:r>
-      <w:r>
-        <w:t>The following line</w:t>
-      </w:r>
-      <w:r>
-        <w:t xml:space="preserve">s </w:t>
-      </w:r>
-      <w:r>
-        <w:t>are</w:t>
-      </w:r>
-      <w:r>
-        <w:t xml:space="preserve"> k points </w:t>
-      </w:r>
-      <w:r>
-        <w:t>in form of m1 m2 m3</w:t>
-      </w:r>
-      <w:r>
-        <w:t xml:space="preserve"> (“</w:t>
-      </w:r>
-      <w:proofErr w:type="spellStart"/>
-      <w:r>
-        <w:t>Kp</w:t>
-      </w:r>
-      <w:r>
-        <w:t>t</w:t>
-      </w:r>
-      <w:r>
-        <w:t>Name</w:t>
-      </w:r>
-      <w:proofErr w:type="spellEnd"/>
-      <w:r>
-        <w:t>”)</w:t>
-      </w:r>
-      <w:r>
-        <w:t>. [m1, m2, m3]</w:t>
-      </w:r>
-      <w:r>
-        <w:t xml:space="preserve"> are </w:t>
-      </w:r>
-      <w:r>
-        <w:t>endpoint</w:t>
-      </w:r>
-      <w:r>
-        <w:t>s</w:t>
-      </w:r>
-      <w:r>
-        <w:t xml:space="preserve"> (in unit of </w:t>
-      </w:r>
-      <w:r>
-        <w:t>reciprocal lattice vector</w:t>
-      </w:r>
-      <w:r>
-        <w:t>s</w:t>
-      </w:r>
-      <w:r>
-        <w:t>)</w:t>
-      </w:r>
-      <w:r>
-        <w:t xml:space="preserve"> of the fold line.</w:t>
-      </w:r>
-      <w:r>
-        <w:t xml:space="preserve"> </w:t>
-      </w:r>
-      <w:r>
-        <w:t>And “</w:t>
-      </w:r>
-      <w:proofErr w:type="spellStart"/>
-      <w:r>
-        <w:t>Kp</w:t>
-      </w:r>
-      <w:r>
-        <w:t>t</w:t>
-      </w:r>
-      <w:r>
-        <w:t>Name</w:t>
-      </w:r>
-      <w:proofErr w:type="spellEnd"/>
-      <w:r>
-        <w:t>”</w:t>
-      </w:r>
-      <w:r>
-        <w:t xml:space="preserve"> is the name of k points</w:t>
-      </w:r>
-      <w:r>
-        <w:t>.</w:t>
-      </w:r>
-    </w:p>
-    <w:p/>
-    <w:p>
-      <w:r>
-        <w:rPr>
-          <w:rFonts w:hint="eastAsia"/>
-        </w:rPr>
-        <w:t>F</w:t>
-      </w:r>
-      <w:r>
-        <w:t>orm:</w:t>
-      </w:r>
-    </w:p>
-    <w:p>
-      <w:r>
-        <w:t>Line</w:t>
-      </w:r>
-    </w:p>
-    <w:p>
-      <w:proofErr w:type="spellStart"/>
-      <w:r>
-        <w:t>nk</w:t>
-      </w:r>
-      <w:proofErr w:type="spellEnd"/>
-    </w:p>
-    <w:p>
-      <w:r>
-        <w:t>a1</w:t>
-      </w:r>
-    </w:p>
-    <w:p>
-      <w:r>
-        <w:rPr>
-          <w:rFonts w:hint="eastAsia"/>
-        </w:rPr>
-        <w:t>a</w:t>
-      </w:r>
-      <w:r>
-        <w:t>2</w:t>
-      </w:r>
-    </w:p>
-    <w:p>
-      <w:r>
-        <w:rPr>
-          <w:rFonts w:hint="eastAsia"/>
-        </w:rPr>
-        <w:t>a</w:t>
-      </w:r>
-      <w:r>
-        <w:t>3</w:t>
-      </w:r>
-    </w:p>
-    <w:p>
-      <w:r>
-        <w:rPr>
-          <w:rFonts w:hint="eastAsia"/>
-        </w:rPr>
-        <w:t>m</w:t>
-      </w:r>
-      <w:r>
-        <w:t>11 m12 m13</w:t>
-      </w:r>
-      <w:r>
-        <w:t xml:space="preserve"> (“KptName1”)</w:t>
-      </w:r>
-    </w:p>
-    <w:p>
-      <w:r>
-        <w:rPr>
-          <w:rFonts w:hint="eastAsia"/>
-        </w:rPr>
-        <w:t>m</w:t>
-      </w:r>
-      <w:r>
-        <w:t>2</w:t>
-      </w:r>
-      <w:r>
-        <w:t>1 m</w:t>
-      </w:r>
-      <w:r>
-        <w:t>2</w:t>
-      </w:r>
-      <w:r>
-        <w:t>2 m</w:t>
-      </w:r>
-      <w:r>
-        <w:t>2</w:t>
-      </w:r>
-      <w:r>
-        <w:t>3</w:t>
-      </w:r>
-      <w:r>
-        <w:t xml:space="preserve"> (“KptName2”)</w:t>
-      </w:r>
-    </w:p>
-    <w:p>
-      <w:r>
-        <w:t>…</w:t>
-      </w:r>
-    </w:p>
-    <w:p>
-      <w:r>
-        <w:rPr>
-          <w:rFonts w:hint="eastAsia"/>
-        </w:rPr>
-        <w:t>m</w:t>
-      </w:r>
-      <w:r>
-        <w:t>N</w:t>
-      </w:r>
-      <w:r>
-        <w:t>1 m</w:t>
-      </w:r>
-      <w:r>
-        <w:t>N</w:t>
-      </w:r>
-      <w:r>
-        <w:t>2 m</w:t>
-      </w:r>
-      <w:r>
-        <w:t>N</w:t>
-      </w:r>
-      <w:r>
-        <w:t>3</w:t>
-      </w:r>
-      <w:r>
-        <w:t xml:space="preserve"> (“</w:t>
-      </w:r>
-      <w:proofErr w:type="spellStart"/>
-      <w:r>
-        <w:t>KptNameN</w:t>
-      </w:r>
-      <w:proofErr w:type="spellEnd"/>
-      <w:r>
-        <w:t>”)</w:t>
-      </w:r>
-    </w:p>
-    <w:p/>
-    <w:p>
-      <w:r>
-        <w:rPr>
-          <w:rFonts w:hint="eastAsia"/>
-        </w:rPr>
-        <w:t>E</w:t>
-      </w:r>
-      <w:r>
-        <w:t>xample</w:t>
-      </w:r>
-      <w:r>
-        <w:t xml:space="preserve"> (Graphene)</w:t>
-      </w:r>
-      <w:r>
-        <w:t>:</w:t>
-      </w:r>
-    </w:p>
-    <w:p>
-      <w:r>
-        <w:t>Line</w:t>
-      </w:r>
     </w:p>
     <w:p>
       <w:r>
@@ -2381,47 +2070,24 @@
       </w:r>
     </w:p>
     <w:p>
-      <w:proofErr w:type="gramStart"/>
-      <w:r>
-        <w:t>0.0000  0.0000</w:t>
-      </w:r>
-      <w:proofErr w:type="gramEnd"/>
-      <w:r>
-        <w:t xml:space="preserve">  0.0000 ${\Gamma}$</w:t>
-      </w:r>
-    </w:p>
-    <w:p>
-      <w:proofErr w:type="gramStart"/>
-      <w:r>
-        <w:t>0.0000  0.5000</w:t>
-      </w:r>
-      <w:proofErr w:type="gramEnd"/>
-      <w:r>
-        <w:t xml:space="preserve">  0.0000 M</w:t>
-      </w:r>
-    </w:p>
-    <w:p>
-      <w:r>
-        <w:t>-0.</w:t>
-      </w:r>
-      <w:proofErr w:type="gramStart"/>
-      <w:r>
-        <w:t>3333  0.6667</w:t>
-      </w:r>
-      <w:proofErr w:type="gramEnd"/>
-      <w:r>
-        <w:t xml:space="preserve">  0.0000 K</w:t>
-      </w:r>
-    </w:p>
-    <w:p>
-      <w:proofErr w:type="gramStart"/>
+      <w:r>
+        <w:t>0.0000  0.0000  0.0000 ${\Gamma}$</w:t>
+      </w:r>
+    </w:p>
+    <w:p>
+      <w:r>
+        <w:t>0.0000  0.5000  0.0000 M</w:t>
+      </w:r>
+    </w:p>
+    <w:p>
+      <w:r>
+        <w:t>-0.3333  0.6667  0.0000 K</w:t>
+      </w:r>
+    </w:p>
+    <w:p>
       <w:r>
         <w:lastRenderedPageBreak/>
-        <w:t>0.0000  0.0000</w:t>
-      </w:r>
-      <w:proofErr w:type="gramEnd"/>
-      <w:r>
-        <w:t xml:space="preserve">  0.0000 ${\Gamma}$</w:t>
+        <w:t>0.0000  0.0000  0.0000 ${\Gamma}$</w:t>
       </w:r>
     </w:p>
     <w:p/>
@@ -2521,7 +2187,6 @@
       <w:pPr>
         <w:ind w:firstLineChars="50" w:firstLine="105"/>
       </w:pPr>
-      <w:proofErr w:type="gramStart"/>
       <w:r>
         <w:rPr>
           <w:rFonts w:hint="eastAsia"/>
@@ -2529,18 +2194,13 @@
         <w:t>0</w:t>
       </w:r>
       <w:r>
-        <w:t>.0000  0.0000</w:t>
-      </w:r>
-      <w:proofErr w:type="gramEnd"/>
-      <w:r>
-        <w:t xml:space="preserve">  0.0000</w:t>
+        <w:t>.0000  0.0000  0.0000</w:t>
       </w:r>
     </w:p>
     <w:p>
       <w:pPr>
         <w:ind w:firstLineChars="50" w:firstLine="105"/>
       </w:pPr>
-      <w:proofErr w:type="gramStart"/>
       <w:r>
         <w:rPr>
           <w:rFonts w:hint="eastAsia"/>
@@ -2548,11 +2208,7 @@
         <w:t>0</w:t>
       </w:r>
       <w:r>
-        <w:t>.0000  0.5000</w:t>
-      </w:r>
-      <w:proofErr w:type="gramEnd"/>
-      <w:r>
-        <w:t xml:space="preserve">  0.0000</w:t>
+        <w:t>.0000  0.5000  0.0000</w:t>
       </w:r>
     </w:p>
     <w:p>
@@ -2563,22 +2219,13 @@
         <w:t>-</w:t>
       </w:r>
       <w:r>
-        <w:t>0.</w:t>
-      </w:r>
-      <w:proofErr w:type="gramStart"/>
-      <w:r>
-        <w:t>3333  0.6667</w:t>
-      </w:r>
-      <w:proofErr w:type="gramEnd"/>
-      <w:r>
-        <w:t xml:space="preserve">  0.0000</w:t>
+        <w:t>0.3333  0.6667  0.0000</w:t>
       </w:r>
     </w:p>
     <w:p>
       <w:pPr>
         <w:ind w:firstLineChars="50" w:firstLine="105"/>
       </w:pPr>
-      <w:proofErr w:type="gramStart"/>
       <w:r>
         <w:rPr>
           <w:rFonts w:hint="eastAsia"/>
@@ -2586,11 +2233,7 @@
         <w:t>0</w:t>
       </w:r>
       <w:r>
-        <w:t>.0000  0.0000</w:t>
-      </w:r>
-      <w:proofErr w:type="gramEnd"/>
-      <w:r>
-        <w:t xml:space="preserve">  0.0000</w:t>
+        <w:t>.0000  0.0000  0.0000</w:t>
       </w:r>
     </w:p>
     <w:p/>
@@ -2735,37 +2378,509 @@
     </w:p>
     <w:p>
       <w:r>
-        <w:t xml:space="preserve">Tem1 Tem2 … </w:t>
-      </w:r>
-      <w:proofErr w:type="spellStart"/>
-      <w:r>
-        <w:t>TemN</w:t>
-      </w:r>
-      <w:proofErr w:type="spellEnd"/>
-    </w:p>
+        <w:t>Tem1 Tem2 … TemN</w:t>
+      </w:r>
+    </w:p>
+    <w:p>
+      <w:r>
+        <w:t>EF1 EF2 … EFN</w:t>
+      </w:r>
+    </w:p>
+    <w:p/>
+    <w:p>
+      <w:r>
+        <w:rPr>
+          <w:rFonts w:hint="eastAsia"/>
+        </w:rPr>
+        <w:t>E</w:t>
+      </w:r>
+      <w:r>
+        <w:t>xample:</w:t>
+      </w:r>
+    </w:p>
+    <w:p>
+      <w:r>
+        <w:t>10</w:t>
+      </w:r>
+    </w:p>
+    <w:p>
+      <w:r>
+        <w:t>0.0 0.0 0.0 0.0 0.0</w:t>
+      </w:r>
+    </w:p>
+    <w:p>
+      <w:r>
+        <w:t>-0.2 -0.1 0.0 0.1 0.2</w:t>
+      </w:r>
+    </w:p>
+    <w:p/>
+    <w:p/>
+    <w:p/>
+    <w:p/>
+    <w:p/>
+    <w:p/>
+    <w:p/>
+    <w:p/>
+    <w:p/>
+    <w:p/>
+    <w:p/>
+    <w:p/>
+    <w:p/>
+    <w:p/>
+    <w:p/>
+    <w:p/>
+    <w:p/>
+    <w:p/>
+    <w:p/>
+    <w:p/>
+    <w:p/>
+    <w:p/>
+    <w:p/>
+    <w:p/>
+    <w:p/>
+    <w:p/>
+    <w:p/>
     <w:p>
       <w:pPr>
-        <w:rPr>
-          <w:rFonts w:hint="eastAsia"/>
-        </w:rPr>
+        <w:pStyle w:val="a9"/>
+        <w:numPr>
+          <w:ilvl w:val="0"/>
+          <w:numId w:val="1"/>
+        </w:numPr>
+        <w:ind w:firstLineChars="0"/>
       </w:pPr>
       <w:r>
-        <w:t>EF</w:t>
-      </w:r>
-      <w:r>
-        <w:t xml:space="preserve">1 </w:t>
-      </w:r>
-      <w:r>
-        <w:t>EF</w:t>
-      </w:r>
-      <w:r>
-        <w:t xml:space="preserve">2 … </w:t>
-      </w:r>
-      <w:r>
-        <w:t>EF</w:t>
-      </w:r>
-      <w:r>
-        <w:t>N</w:t>
+        <w:lastRenderedPageBreak/>
+        <w:t>D</w:t>
+      </w:r>
+      <w:r>
+        <w:rPr>
+          <w:rFonts w:hint="eastAsia"/>
+        </w:rPr>
+        <w:t>os</w:t>
+      </w:r>
+      <w:r>
+        <w:t>IN</w:t>
+      </w:r>
+    </w:p>
+    <w:p/>
+    <w:p>
+      <w:r>
+        <w:t>D</w:t>
+      </w:r>
+      <w:r>
+        <w:rPr>
+          <w:rFonts w:hint="eastAsia"/>
+        </w:rPr>
+        <w:t>os</w:t>
+      </w:r>
+      <w:r>
+        <w:t>IN</w:t>
+      </w:r>
+      <w:r>
+        <w:rPr>
+          <w:rFonts w:hint="eastAsia"/>
+        </w:rPr>
+        <w:t xml:space="preserve"> </w:t>
+      </w:r>
+      <w:r>
+        <w:t xml:space="preserve">is a file containing information of </w:t>
+      </w:r>
+      <w:r>
+        <w:t>d</w:t>
+      </w:r>
+      <w:r>
+        <w:t>ensity of states (DOS)</w:t>
+      </w:r>
+      <w:r>
+        <w:t>.</w:t>
+      </w:r>
+    </w:p>
+    <w:p/>
+    <w:p>
+      <w:r>
+        <w:t>First line is Method</w:t>
+      </w:r>
+      <w:r>
+        <w:t xml:space="preserve"> including</w:t>
+      </w:r>
+      <w:r>
+        <w:t xml:space="preserve"> </w:t>
+      </w:r>
+      <w:r>
+        <w:t>“</w:t>
+      </w:r>
+      <w:r>
+        <w:t>Diag</w:t>
+      </w:r>
+      <w:r>
+        <w:t>”</w:t>
+      </w:r>
+      <w:r>
+        <w:t>-“</w:t>
+      </w:r>
+      <w:r>
+        <w:t>Diagonalization of Hamiltonian</w:t>
+      </w:r>
+      <w:r>
+        <w:t>”</w:t>
+      </w:r>
+      <w:r>
+        <w:t>, “Inv”</w:t>
+      </w:r>
+      <w:r>
+        <w:t>-“</w:t>
+      </w:r>
+      <w:r>
+        <w:t>I</w:t>
+      </w:r>
+      <w:r>
+        <w:t>nverse</w:t>
+      </w:r>
+      <w:r>
+        <w:t xml:space="preserve"> to calculate Green’s functio</w:t>
+      </w:r>
+      <w:r>
+        <w:t>n”</w:t>
+      </w:r>
+      <w:r>
+        <w:t>, “KPM”</w:t>
+      </w:r>
+      <w:r>
+        <w:t>-</w:t>
+      </w:r>
+      <w:r>
+        <w:t>“</w:t>
+      </w:r>
+      <w:r>
+        <w:t>Kernel Polynomial Method</w:t>
+      </w:r>
+      <w:r>
+        <w:t>”</w:t>
+      </w:r>
+      <w:r>
+        <w:t>.</w:t>
+      </w:r>
+      <w:r>
+        <w:t xml:space="preserve"> It will be further explained in </w:t>
+      </w:r>
+      <w:r>
+        <w:t>DOS</w:t>
+      </w:r>
+      <w:r>
+        <w:rPr>
+          <w:rFonts w:hint="eastAsia"/>
+        </w:rPr>
+        <w:t>.</w:t>
+      </w:r>
+      <w:r>
+        <w:t>docx</w:t>
+      </w:r>
+      <w:r>
+        <w:t>.</w:t>
+      </w:r>
+    </w:p>
+    <w:p>
+      <w:r>
+        <w:t xml:space="preserve">If Method is </w:t>
+      </w:r>
+      <w:r>
+        <w:t>“Diag” or “Inv”</w:t>
+      </w:r>
+      <w:r>
+        <w:t>:</w:t>
+      </w:r>
+    </w:p>
+    <w:p>
+      <w:pPr>
+        <w:ind w:left="420"/>
+      </w:pPr>
+      <w:r>
+        <w:rPr>
+          <w:rFonts w:hint="eastAsia"/>
+        </w:rPr>
+        <w:t>S</w:t>
+      </w:r>
+      <w:r>
+        <w:t xml:space="preserve">econd line is </w:t>
+      </w:r>
+      <w:r>
+        <w:t>Em</w:t>
+      </w:r>
+      <w:r>
+        <w:t>in,</w:t>
+      </w:r>
+      <w:r>
+        <w:t xml:space="preserve"> </w:t>
+      </w:r>
+      <w:r>
+        <w:t>Emax</w:t>
+      </w:r>
+      <w:r>
+        <w:t>,</w:t>
+      </w:r>
+      <w:r>
+        <w:t xml:space="preserve"> nE</w:t>
+      </w:r>
+      <w:r>
+        <w:t xml:space="preserve">, </w:t>
+      </w:r>
+      <w:r>
+        <w:t>eta</w:t>
+      </w:r>
+      <w:r>
+        <w:t xml:space="preserve">. </w:t>
+      </w:r>
+      <w:r>
+        <w:t xml:space="preserve">The </w:t>
+      </w:r>
+      <w:r>
+        <w:t>input energy is np.linspace(Emin,Emax,</w:t>
+      </w:r>
+      <w:r>
+        <w:t>nE)</w:t>
+      </w:r>
+      <w:r>
+        <w:t>.</w:t>
+      </w:r>
+      <w:r>
+        <w:t xml:space="preserve"> eta is the </w:t>
+      </w:r>
+      <m:oMath>
+        <m:r>
+          <w:rPr>
+            <w:rFonts w:ascii="Cambria Math" w:hAnsi="Cambria Math"/>
+          </w:rPr>
+          <m:t>η</m:t>
+        </m:r>
+      </m:oMath>
+      <w:r>
+        <w:rPr>
+          <w:rFonts w:hint="eastAsia"/>
+        </w:rPr>
+        <w:t xml:space="preserve"> </w:t>
+      </w:r>
+      <w:r>
+        <w:t>in definition</w:t>
+      </w:r>
+      <w:r>
+        <w:t xml:space="preserve"> of </w:t>
+      </w:r>
+      <w:r>
+        <w:t xml:space="preserve">Green’s function </w:t>
+      </w:r>
+      <m:oMath>
+        <m:sSup>
+          <m:sSupPr>
+            <m:ctrlPr>
+              <w:rPr>
+                <w:rFonts w:ascii="Cambria Math" w:hAnsi="Cambria Math"/>
+                <w:i/>
+              </w:rPr>
+            </m:ctrlPr>
+          </m:sSupPr>
+          <m:e>
+            <m:r>
+              <w:rPr>
+                <w:rFonts w:ascii="Cambria Math" w:hAnsi="Cambria Math"/>
+              </w:rPr>
+              <m:t>G</m:t>
+            </m:r>
+          </m:e>
+          <m:sup>
+            <m:r>
+              <w:rPr>
+                <w:rFonts w:ascii="Cambria Math" w:hAnsi="Cambria Math"/>
+              </w:rPr>
+              <m:t>+</m:t>
+            </m:r>
+          </m:sup>
+        </m:sSup>
+        <m:d>
+          <m:dPr>
+            <m:ctrlPr>
+              <w:rPr>
+                <w:rFonts w:ascii="Cambria Math" w:hAnsi="Cambria Math"/>
+                <w:i/>
+              </w:rPr>
+            </m:ctrlPr>
+          </m:dPr>
+          <m:e>
+            <m:r>
+              <w:rPr>
+                <w:rFonts w:ascii="Cambria Math" w:hAnsi="Cambria Math"/>
+              </w:rPr>
+              <m:t>E</m:t>
+            </m:r>
+          </m:e>
+        </m:d>
+        <m:r>
+          <w:rPr>
+            <w:rFonts w:ascii="Cambria Math" w:hAnsi="Cambria Math"/>
+          </w:rPr>
+          <m:t>=</m:t>
+        </m:r>
+        <m:f>
+          <m:fPr>
+            <m:ctrlPr>
+              <w:rPr>
+                <w:rFonts w:ascii="Cambria Math" w:hAnsi="Cambria Math"/>
+                <w:i/>
+              </w:rPr>
+            </m:ctrlPr>
+          </m:fPr>
+          <m:num>
+            <m:r>
+              <w:rPr>
+                <w:rFonts w:ascii="Cambria Math" w:hAnsi="Cambria Math"/>
+              </w:rPr>
+              <m:t>1</m:t>
+            </m:r>
+          </m:num>
+          <m:den>
+            <m:r>
+              <w:rPr>
+                <w:rFonts w:ascii="Cambria Math" w:hAnsi="Cambria Math"/>
+              </w:rPr>
+              <m:t>E-H+iη</m:t>
+            </m:r>
+          </m:den>
+        </m:f>
+      </m:oMath>
+      <w:r>
+        <w:t>.</w:t>
+      </w:r>
+    </w:p>
+    <w:p>
+      <w:pPr>
+        <w:ind w:firstLine="420"/>
+      </w:pPr>
+      <w:r>
+        <w:rPr>
+          <w:rFonts w:hint="eastAsia"/>
+        </w:rPr>
+        <w:t>T</w:t>
+      </w:r>
+      <w:r>
+        <w:t>hird line is nk0.</w:t>
+      </w:r>
+      <w:r>
+        <w:t xml:space="preserve"> The number of k points is nk0^Dim, where Dim is the dimension.</w:t>
+      </w:r>
+    </w:p>
+    <w:p>
+      <w:r>
+        <w:t xml:space="preserve">If Method is </w:t>
+      </w:r>
+      <w:r>
+        <w:t>“KPM”</w:t>
+      </w:r>
+      <w:r>
+        <w:t>:</w:t>
+      </w:r>
+    </w:p>
+    <w:p>
+      <w:pPr>
+        <w:ind w:left="420"/>
+      </w:pPr>
+      <w:r>
+        <w:rPr>
+          <w:rFonts w:hint="eastAsia"/>
+        </w:rPr>
+        <w:t>S</w:t>
+      </w:r>
+      <w:r>
+        <w:t>econd line is Emin, Emax, nE.</w:t>
+      </w:r>
+    </w:p>
+    <w:p>
+      <w:pPr>
+        <w:ind w:firstLine="420"/>
+      </w:pPr>
+      <w:r>
+        <w:rPr>
+          <w:rFonts w:hint="eastAsia"/>
+        </w:rPr>
+        <w:t>T</w:t>
+      </w:r>
+      <w:r>
+        <w:t>hird line is nk0.</w:t>
+      </w:r>
+    </w:p>
+    <w:p>
+      <w:pPr>
+        <w:ind w:firstLine="420"/>
+      </w:pPr>
+      <w:r>
+        <w:rPr>
+          <w:rFonts w:hint="eastAsia"/>
+        </w:rPr>
+        <w:t>F</w:t>
+      </w:r>
+      <w:r>
+        <w:t xml:space="preserve">orth line is </w:t>
+      </w:r>
+      <w:r>
+        <w:t xml:space="preserve">nsr. The number of series in </w:t>
+      </w:r>
+      <w:r>
+        <w:rPr>
+          <w:rFonts w:hint="eastAsia"/>
+        </w:rPr>
+        <w:t>Ch</w:t>
+      </w:r>
+      <w:r>
+        <w:t>ebyshev polynomials expansion</w:t>
+      </w:r>
+      <w:r>
+        <w:rPr>
+          <w:rFonts w:hint="eastAsia"/>
+        </w:rPr>
+        <w:t>.</w:t>
+      </w:r>
+    </w:p>
+    <w:p/>
+    <w:p>
+      <w:r>
+        <w:rPr>
+          <w:rFonts w:hint="eastAsia"/>
+        </w:rPr>
+        <w:t>F</w:t>
+      </w:r>
+      <w:r>
+        <w:t>orm:</w:t>
+      </w:r>
+    </w:p>
+    <w:p>
+      <w:r>
+        <w:rPr>
+          <w:rFonts w:hint="eastAsia"/>
+        </w:rPr>
+        <w:t>M</w:t>
+      </w:r>
+      <w:r>
+        <w:t>ethod</w:t>
+      </w:r>
+    </w:p>
+    <w:p>
+      <w:r>
+        <w:t>Emin Emax nE (eta)</w:t>
+      </w:r>
+    </w:p>
+    <w:p>
+      <w:r>
+        <w:t>nk0</w:t>
+      </w:r>
+    </w:p>
+    <w:p>
+      <w:r>
+        <w:t>(</w:t>
+      </w:r>
+      <w:r>
+        <w:t>nsr</w:t>
+      </w:r>
+      <w:r>
+        <w:t>)</w:t>
       </w:r>
     </w:p>
     <w:p/>
@@ -2777,31 +2892,61 @@
         <w:t>E</w:t>
       </w:r>
       <w:r>
-        <w:t>xample:</w:t>
-      </w:r>
-    </w:p>
-    <w:p>
-      <w:r>
-        <w:t>10</w:t>
-      </w:r>
-    </w:p>
-    <w:p>
-      <w:r>
-        <w:t>0.0 0.0 0.0 0.0 0.0</w:t>
-      </w:r>
-    </w:p>
-    <w:p>
-      <w:r>
-        <w:t>-0.2 -0.1 0.0 0.1 0.2</w:t>
-      </w:r>
-    </w:p>
-    <w:p/>
-    <w:p>
-      <w:pPr>
-        <w:rPr>
-          <w:rFonts w:hint="eastAsia"/>
-        </w:rPr>
-      </w:pPr>
+        <w:t>xample</w:t>
+      </w:r>
+      <w:r>
+        <w:t>1</w:t>
+      </w:r>
+      <w:r>
+        <w:t>:</w:t>
+      </w:r>
+    </w:p>
+    <w:p>
+      <w:r>
+        <w:t>Diag</w:t>
+      </w:r>
+    </w:p>
+    <w:p>
+      <w:r>
+        <w:t>-5 5 1001 0.01</w:t>
+      </w:r>
+    </w:p>
+    <w:p>
+      <w:r>
+        <w:t>100</w:t>
+      </w:r>
+    </w:p>
+    <w:p/>
+    <w:p>
+      <w:r>
+        <w:rPr>
+          <w:rFonts w:hint="eastAsia"/>
+        </w:rPr>
+        <w:t>E</w:t>
+      </w:r>
+      <w:r>
+        <w:t>xample2:</w:t>
+      </w:r>
+    </w:p>
+    <w:p>
+      <w:r>
+        <w:t>KPM</w:t>
+      </w:r>
+    </w:p>
+    <w:p>
+      <w:r>
+        <w:t>-5 5 1001</w:t>
+      </w:r>
+    </w:p>
+    <w:p>
+      <w:r>
+        <w:t>100</w:t>
+      </w:r>
+    </w:p>
+    <w:p>
+      <w:r>
+        <w:t>100</w:t>
+      </w:r>
     </w:p>
     <w:sectPr>
       <w:pgSz w:w="11906" w:h="16838"/>

</xml_diff>

<commit_message>
Add Qc & change plot
Add quantum conductance (Qc) calculated by Green's function.
Change PlotAt & PlotHop to correct the bug generated from the previous change from iAt = 1,2,...,n to iAt = 0,1,...n-1.
</commit_message>
<xml_diff>
--- a/doc/UserGuide.docx
+++ b/doc/UserGuide.docx
@@ -61,7 +61,7 @@
         <w:t>1</w:t>
       </w:r>
       <w:r>
-        <w:t>2</w:t>
+        <w:t>1</w:t>
       </w:r>
       <w:r>
         <w:rPr>
@@ -70,7 +70,10 @@
         <w:t>/</w:t>
       </w:r>
       <w:r>
-        <w:t>10/2023</w:t>
+        <w:t>07</w:t>
+      </w:r>
+      <w:r>
+        <w:t>/2023</w:t>
       </w:r>
     </w:p>
     <w:p/>
@@ -2529,19 +2532,13 @@
         <w:t>, “Inv”</w:t>
       </w:r>
       <w:r>
-        <w:t>-“</w:t>
-      </w:r>
-      <w:r>
-        <w:t>I</w:t>
+        <w:t>-“I</w:t>
       </w:r>
       <w:r>
         <w:t>nverse</w:t>
       </w:r>
       <w:r>
-        <w:t xml:space="preserve"> to calculate Green’s functio</w:t>
-      </w:r>
-      <w:r>
-        <w:t>n”</w:t>
+        <w:t xml:space="preserve"> to calculate Green’s function”</w:t>
       </w:r>
       <w:r>
         <w:t>, “KPM”</w:t>
@@ -2947,6 +2944,502 @@
       <w:r>
         <w:t>100</w:t>
       </w:r>
+    </w:p>
+    <w:p/>
+    <w:p/>
+    <w:p/>
+    <w:p/>
+    <w:p/>
+    <w:p/>
+    <w:p/>
+    <w:p/>
+    <w:p/>
+    <w:p/>
+    <w:p/>
+    <w:p>
+      <w:pPr>
+        <w:pStyle w:val="a9"/>
+        <w:numPr>
+          <w:ilvl w:val="0"/>
+          <w:numId w:val="1"/>
+        </w:numPr>
+        <w:ind w:firstLineChars="0"/>
+      </w:pPr>
+      <w:r>
+        <w:lastRenderedPageBreak/>
+        <w:t>Q</w:t>
+      </w:r>
+      <w:r>
+        <w:rPr>
+          <w:rFonts w:hint="eastAsia"/>
+        </w:rPr>
+        <w:t>c</w:t>
+      </w:r>
+      <w:r>
+        <w:t>IN</w:t>
+      </w:r>
+    </w:p>
+    <w:p/>
+    <w:p>
+      <w:r>
+        <w:t>Q</w:t>
+      </w:r>
+      <w:r>
+        <w:rPr>
+          <w:rFonts w:hint="eastAsia"/>
+        </w:rPr>
+        <w:t>c</w:t>
+      </w:r>
+      <w:r>
+        <w:t>IN</w:t>
+      </w:r>
+      <w:r>
+        <w:rPr>
+          <w:rFonts w:hint="eastAsia"/>
+        </w:rPr>
+        <w:t xml:space="preserve"> </w:t>
+      </w:r>
+      <w:r>
+        <w:t xml:space="preserve">is a file containing information of </w:t>
+      </w:r>
+      <w:r>
+        <w:t>quantum conductance</w:t>
+      </w:r>
+      <w:r>
+        <w:t xml:space="preserve"> in 2D material</w:t>
+      </w:r>
+      <w:r>
+        <w:t>.</w:t>
+      </w:r>
+    </w:p>
+    <w:p/>
+    <w:p>
+      <w:r>
+        <w:t>First line is Method including “</w:t>
+      </w:r>
+      <w:r>
+        <w:t>Eigsolution</w:t>
+      </w:r>
+      <w:r>
+        <w:t>”</w:t>
+      </w:r>
+      <w:r>
+        <w:t xml:space="preserve"> and </w:t>
+      </w:r>
+      <w:r>
+        <w:t>“</w:t>
+      </w:r>
+      <w:r>
+        <w:t>Iteration</w:t>
+      </w:r>
+      <w:r>
+        <w:t>”</w:t>
+      </w:r>
+    </w:p>
+    <w:p>
+      <w:r>
+        <w:rPr>
+          <w:rFonts w:hint="eastAsia"/>
+        </w:rPr>
+        <w:t>S</w:t>
+      </w:r>
+      <w:r>
+        <w:t xml:space="preserve">econd line is Emin, Emax, nE, eta. The input energy is np.linspace(Emin,Emax,nE). eta is </w:t>
+      </w:r>
+      <w:r>
+        <w:t xml:space="preserve">add to the imaginary part of energy: </w:t>
+      </w:r>
+      <m:oMath>
+        <m:r>
+          <w:rPr>
+            <w:rFonts w:ascii="Cambria Math" w:hAnsi="Cambria Math"/>
+          </w:rPr>
+          <m:t>E+iη</m:t>
+        </m:r>
+      </m:oMath>
+      <w:r>
+        <w:t>.</w:t>
+      </w:r>
+    </w:p>
+    <w:p>
+      <w:r>
+        <w:rPr>
+          <w:rFonts w:hint="eastAsia"/>
+        </w:rPr>
+        <w:t>T</w:t>
+      </w:r>
+      <w:r>
+        <w:t xml:space="preserve">hird line is </w:t>
+      </w:r>
+      <w:r>
+        <w:t>c</w:t>
+      </w:r>
+      <w:r>
+        <w:t xml:space="preserve">1, </w:t>
+      </w:r>
+      <w:r>
+        <w:t>c</w:t>
+      </w:r>
+      <w:r>
+        <w:t xml:space="preserve">2, </w:t>
+      </w:r>
+      <w:r>
+        <w:t>Dir</w:t>
+      </w:r>
+      <w:r>
+        <w:t>.</w:t>
+      </w:r>
+      <w:r>
+        <w:t xml:space="preserve"> </w:t>
+      </w:r>
+      <w:r>
+        <w:t>c</w:t>
+      </w:r>
+      <w:r>
+        <w:t xml:space="preserve">1 and </w:t>
+      </w:r>
+      <w:r>
+        <w:t>c</w:t>
+      </w:r>
+      <w:r>
+        <w:t>2</w:t>
+      </w:r>
+      <w:r>
+        <w:t xml:space="preserve"> are parameters to extend</w:t>
+      </w:r>
+      <w:r>
+        <w:t xml:space="preserve"> the cell</w:t>
+      </w:r>
+      <w:r>
+        <w:t xml:space="preserve"> that </w:t>
+      </w:r>
+      <w:r>
+        <w:t>Lattice vector become</w:t>
+      </w:r>
+      <w:r>
+        <w:t xml:space="preserve"> </w:t>
+      </w:r>
+      <m:oMath>
+        <m:d>
+          <m:dPr>
+            <m:begChr m:val="["/>
+            <m:endChr m:val="]"/>
+            <m:ctrlPr>
+              <w:rPr>
+                <w:rFonts w:ascii="Cambria Math" w:hAnsi="Cambria Math"/>
+                <w:i/>
+              </w:rPr>
+            </m:ctrlPr>
+          </m:dPr>
+          <m:e>
+            <m:sSub>
+              <m:sSubPr>
+                <m:ctrlPr>
+                  <w:rPr>
+                    <w:rFonts w:ascii="Cambria Math" w:hAnsi="Cambria Math"/>
+                    <w:i/>
+                  </w:rPr>
+                </m:ctrlPr>
+              </m:sSubPr>
+              <m:e>
+                <m:r>
+                  <w:rPr>
+                    <w:rFonts w:ascii="Cambria Math" w:hAnsi="Cambria Math"/>
+                  </w:rPr>
+                  <m:t>c</m:t>
+                </m:r>
+              </m:e>
+              <m:sub>
+                <m:r>
+                  <w:rPr>
+                    <w:rFonts w:ascii="Cambria Math" w:hAnsi="Cambria Math"/>
+                  </w:rPr>
+                  <m:t>1</m:t>
+                </m:r>
+              </m:sub>
+            </m:sSub>
+            <m:sSub>
+              <m:sSubPr>
+                <m:ctrlPr>
+                  <w:rPr>
+                    <w:rFonts w:ascii="Cambria Math" w:hAnsi="Cambria Math"/>
+                    <w:i/>
+                  </w:rPr>
+                </m:ctrlPr>
+              </m:sSubPr>
+              <m:e>
+                <m:acc>
+                  <m:accPr>
+                    <m:chr m:val="⃗"/>
+                    <m:ctrlPr>
+                      <w:rPr>
+                        <w:rFonts w:ascii="Cambria Math" w:hAnsi="Cambria Math"/>
+                        <w:i/>
+                      </w:rPr>
+                    </m:ctrlPr>
+                  </m:accPr>
+                  <m:e>
+                    <m:r>
+                      <w:rPr>
+                        <w:rFonts w:ascii="Cambria Math" w:hAnsi="Cambria Math"/>
+                      </w:rPr>
+                      <m:t>a</m:t>
+                    </m:r>
+                  </m:e>
+                </m:acc>
+              </m:e>
+              <m:sub>
+                <m:r>
+                  <w:rPr>
+                    <w:rFonts w:ascii="Cambria Math" w:hAnsi="Cambria Math"/>
+                  </w:rPr>
+                  <m:t>1</m:t>
+                </m:r>
+              </m:sub>
+            </m:sSub>
+            <m:r>
+              <w:rPr>
+                <w:rFonts w:ascii="Cambria Math" w:hAnsi="Cambria Math"/>
+              </w:rPr>
+              <m:t>,</m:t>
+            </m:r>
+            <m:sSub>
+              <m:sSubPr>
+                <m:ctrlPr>
+                  <w:rPr>
+                    <w:rFonts w:ascii="Cambria Math" w:hAnsi="Cambria Math"/>
+                    <w:i/>
+                  </w:rPr>
+                </m:ctrlPr>
+              </m:sSubPr>
+              <m:e>
+                <m:r>
+                  <w:rPr>
+                    <w:rFonts w:ascii="Cambria Math" w:hAnsi="Cambria Math"/>
+                  </w:rPr>
+                  <m:t>c</m:t>
+                </m:r>
+              </m:e>
+              <m:sub>
+                <m:r>
+                  <w:rPr>
+                    <w:rFonts w:ascii="Cambria Math" w:hAnsi="Cambria Math"/>
+                  </w:rPr>
+                  <m:t>2</m:t>
+                </m:r>
+              </m:sub>
+            </m:sSub>
+            <m:sSub>
+              <m:sSubPr>
+                <m:ctrlPr>
+                  <w:rPr>
+                    <w:rFonts w:ascii="Cambria Math" w:hAnsi="Cambria Math"/>
+                    <w:i/>
+                  </w:rPr>
+                </m:ctrlPr>
+              </m:sSubPr>
+              <m:e>
+                <m:acc>
+                  <m:accPr>
+                    <m:chr m:val="⃗"/>
+                    <m:ctrlPr>
+                      <w:rPr>
+                        <w:rFonts w:ascii="Cambria Math" w:hAnsi="Cambria Math"/>
+                        <w:i/>
+                      </w:rPr>
+                    </m:ctrlPr>
+                  </m:accPr>
+                  <m:e>
+                    <m:r>
+                      <w:rPr>
+                        <w:rFonts w:ascii="Cambria Math" w:hAnsi="Cambria Math"/>
+                      </w:rPr>
+                      <m:t>a</m:t>
+                    </m:r>
+                  </m:e>
+                </m:acc>
+              </m:e>
+              <m:sub>
+                <m:r>
+                  <w:rPr>
+                    <w:rFonts w:ascii="Cambria Math" w:hAnsi="Cambria Math"/>
+                  </w:rPr>
+                  <m:t>2</m:t>
+                </m:r>
+              </m:sub>
+            </m:sSub>
+            <m:r>
+              <w:rPr>
+                <w:rFonts w:ascii="Cambria Math" w:hAnsi="Cambria Math"/>
+              </w:rPr>
+              <m:t>,</m:t>
+            </m:r>
+            <m:r>
+              <w:rPr>
+                <w:rFonts w:ascii="Cambria Math" w:hAnsi="Cambria Math"/>
+              </w:rPr>
+              <m:t>1</m:t>
+            </m:r>
+          </m:e>
+        </m:d>
+      </m:oMath>
+      <w:r>
+        <w:t>.</w:t>
+      </w:r>
+      <w:r>
+        <w:t xml:space="preserve"> Dir is the 1 or 2</w:t>
+      </w:r>
+      <w:r>
+        <w:t xml:space="preserve">, which </w:t>
+      </w:r>
+      <w:r>
+        <w:t xml:space="preserve">labels the </w:t>
+      </w:r>
+      <w:r>
+        <w:t xml:space="preserve">extension </w:t>
+      </w:r>
+      <w:r>
+        <w:t xml:space="preserve">direction of </w:t>
+      </w:r>
+      <w:r>
+        <w:t>strip.</w:t>
+      </w:r>
+    </w:p>
+    <w:p>
+      <w:r>
+        <w:rPr>
+          <w:rFonts w:hint="eastAsia"/>
+        </w:rPr>
+        <w:t>F</w:t>
+      </w:r>
+      <w:r>
+        <w:t>o</w:t>
+      </w:r>
+      <w:r>
+        <w:t>u</w:t>
+      </w:r>
+      <w:r>
+        <w:t xml:space="preserve">rth line is Wid, Len. </w:t>
+      </w:r>
+      <w:r>
+        <w:t>Wid is the width</w:t>
+      </w:r>
+      <w:r>
+        <w:t xml:space="preserve"> (number of cells)</w:t>
+      </w:r>
+      <w:r>
+        <w:t xml:space="preserve"> of</w:t>
+      </w:r>
+      <w:r>
+        <w:t xml:space="preserve"> strip</w:t>
+      </w:r>
+      <w:r>
+        <w:t xml:space="preserve"> including </w:t>
+      </w:r>
+      <w:r>
+        <w:t>center meterial</w:t>
+      </w:r>
+      <w:r>
+        <w:t xml:space="preserve"> and lead. Len is the length </w:t>
+      </w:r>
+      <w:r>
+        <w:t>(number of cells)</w:t>
+      </w:r>
+      <w:r>
+        <w:t xml:space="preserve"> </w:t>
+      </w:r>
+      <w:r>
+        <w:t xml:space="preserve">of </w:t>
+      </w:r>
+      <w:r>
+        <w:t xml:space="preserve">center </w:t>
+      </w:r>
+      <w:r>
+        <w:t>meterial</w:t>
+      </w:r>
+    </w:p>
+    <w:p>
+      <w:pPr>
+        <w:rPr>
+          <w:rFonts w:hint="eastAsia"/>
+        </w:rPr>
+      </w:pPr>
+    </w:p>
+    <w:p>
+      <w:r>
+        <w:rPr>
+          <w:rFonts w:hint="eastAsia"/>
+        </w:rPr>
+        <w:t>F</w:t>
+      </w:r>
+      <w:r>
+        <w:t>orm:</w:t>
+      </w:r>
+    </w:p>
+    <w:p>
+      <w:r>
+        <w:rPr>
+          <w:rFonts w:hint="eastAsia"/>
+        </w:rPr>
+        <w:t>M</w:t>
+      </w:r>
+      <w:r>
+        <w:t>ethod</w:t>
+      </w:r>
+    </w:p>
+    <w:p>
+      <w:r>
+        <w:t>Emin Emax nE eta</w:t>
+      </w:r>
+    </w:p>
+    <w:p>
+      <w:r>
+        <w:t>c1 c2 Dir</w:t>
+      </w:r>
+    </w:p>
+    <w:p>
+      <w:r>
+        <w:t>Wid Len</w:t>
+      </w:r>
+    </w:p>
+    <w:p/>
+    <w:p>
+      <w:r>
+        <w:rPr>
+          <w:rFonts w:hint="eastAsia"/>
+        </w:rPr>
+        <w:t>E</w:t>
+      </w:r>
+      <w:r>
+        <w:t>xample:</w:t>
+      </w:r>
+    </w:p>
+    <w:p>
+      <w:r>
+        <w:t>Eigsolution</w:t>
+      </w:r>
+    </w:p>
+    <w:p>
+      <w:r>
+        <w:t>-5 5 201 0.000001</w:t>
+      </w:r>
+    </w:p>
+    <w:p>
+      <w:r>
+        <w:t>1 1 1</w:t>
+      </w:r>
+    </w:p>
+    <w:p>
+      <w:r>
+        <w:t>4 10</w:t>
+      </w:r>
+    </w:p>
+    <w:p>
+      <w:pPr>
+        <w:rPr>
+          <w:rFonts w:hint="eastAsia"/>
+        </w:rPr>
+      </w:pPr>
     </w:p>
     <w:sectPr>
       <w:pgSz w:w="11906" w:h="16838"/>

</xml_diff>